<commit_message>
adds investigation for hypothesis 1
</commit_message>
<xml_diff>
--- a/Bug 4 Investigation.docx
+++ b/Bug 4 Investigation.docx
@@ -54,10 +54,14 @@
       <w:r>
         <w:rPr>
           <w:b/>
+          <w:color w:val="00B0F0"/>
         </w:rPr>
         <w:t>DiceValue</w:t>
       </w:r>
       <w:r>
+        <w:rPr>
+          <w:color w:val="00B0F0"/>
+        </w:rPr>
         <w:t xml:space="preserve"> </w:t>
       </w:r>
       <w:r>
@@ -69,6 +73,7 @@
       <w:r>
         <w:rPr>
           <w:b/>
+          <w:color w:val="00B0F0"/>
         </w:rPr>
         <w:t>Dice</w:t>
       </w:r>
@@ -78,6 +83,7 @@
       <w:r>
         <w:rPr>
           <w:b/>
+          <w:color w:val="92D050"/>
         </w:rPr>
         <w:t>roll</w:t>
       </w:r>
@@ -87,6 +93,7 @@
       <w:r>
         <w:rPr>
           <w:b/>
+          <w:color w:val="00B0F0"/>
         </w:rPr>
         <w:t>Main</w:t>
       </w:r>
@@ -96,15 +103,23 @@
       <w:r>
         <w:rPr>
           <w:b/>
+          <w:color w:val="92D050"/>
         </w:rPr>
         <w:t>main</w:t>
       </w:r>
       <w:r>
-        <w:t xml:space="preserve"> method, in </w:t>
-      </w:r>
-      <w:r>
-        <w:rPr>
-          <w:b/>
+        <w:rPr>
+          <w:color w:val="92D050"/>
+        </w:rPr>
+        <w:t xml:space="preserve"> </w:t>
+      </w:r>
+      <w:r>
+        <w:t xml:space="preserve">method, in </w:t>
+      </w:r>
+      <w:r>
+        <w:rPr>
+          <w:b/>
+          <w:color w:val="00B0F0"/>
         </w:rPr>
         <w:t>Game</w:t>
       </w:r>
@@ -114,11 +129,18 @@
       <w:r>
         <w:rPr>
           <w:b/>
+          <w:color w:val="92D050"/>
         </w:rPr>
         <w:t>playRound</w:t>
       </w:r>
       <w:r>
-        <w:t xml:space="preserve"> method here:</w:t>
+        <w:rPr>
+          <w:color w:val="92D050"/>
+        </w:rPr>
+        <w:t xml:space="preserve"> </w:t>
+      </w:r>
+      <w:r>
+        <w:t>method here:</w:t>
       </w:r>
     </w:p>
     <w:p/>
@@ -130,13 +152,22 @@
       </w:pPr>
       <w:r>
         <w:rPr>
-          <w:u w:val="single"/>
-        </w:rPr>
-        <w:t xml:space="preserve">Main’s </w:t>
-      </w:r>
-      <w:r>
-        <w:rPr>
-          <w:b/>
+          <w:b/>
+          <w:color w:val="00B0F0"/>
+          <w:u w:val="single"/>
+        </w:rPr>
+        <w:t>Main</w:t>
+      </w:r>
+      <w:r>
+        <w:rPr>
+          <w:u w:val="single"/>
+        </w:rPr>
+        <w:t xml:space="preserve">’s </w:t>
+      </w:r>
+      <w:r>
+        <w:rPr>
+          <w:b/>
+          <w:color w:val="92D050"/>
           <w:u w:val="single"/>
         </w:rPr>
         <w:t>main</w:t>
@@ -834,7 +865,7 @@
         <w:rPr>
           <w:i/>
         </w:rPr>
-        <w:t>Testing Conclusions</w:t>
+        <w:t>Testing Hypotheses</w:t>
       </w:r>
       <w:r>
         <w:t xml:space="preserve"> later in this document). </w:t>
@@ -1095,7 +1126,13 @@
         <w:t>value</w:t>
       </w:r>
       <w:r>
-        <w:t xml:space="preserve"> is invariant over the life of any instance of </w:t>
+        <w:t xml:space="preserve"> is invariant over the life of any </w:t>
+      </w:r>
+      <w:r>
+        <w:t xml:space="preserve">particular </w:t>
+      </w:r>
+      <w:r>
+        <w:t xml:space="preserve">instance of </w:t>
       </w:r>
       <w:r>
         <w:rPr>
@@ -1149,8 +1186,319 @@
       </w:r>
     </w:p>
     <w:p>
+      <w:pPr>
+        <w:pStyle w:val="Heading2"/>
+      </w:pPr>
+      <w:r>
+        <w:t>Hypothesis 1</w:t>
+      </w:r>
+    </w:p>
+    <w:p>
+      <w:r>
+        <w:t>To test this one, we place</w:t>
+      </w:r>
+      <w:r>
+        <w:t xml:space="preserve"> breakpoint</w:t>
+      </w:r>
+      <w:r>
+        <w:t>s</w:t>
+      </w:r>
+      <w:r>
+        <w:t xml:space="preserve"> in </w:t>
+      </w:r>
+      <w:r>
+        <w:rPr>
+          <w:b/>
+        </w:rPr>
+        <w:t>main</w:t>
+      </w:r>
+      <w:r>
+        <w:t xml:space="preserve"> </w:t>
+      </w:r>
+      <w:r>
+        <w:t xml:space="preserve">where the three </w:t>
+      </w:r>
+      <w:r>
+        <w:rPr>
+          <w:b/>
+        </w:rPr>
+        <w:t>Dice</w:t>
+      </w:r>
+      <w:r>
+        <w:t xml:space="preserve"> are created (as highlighted above) to prove that it isn’t orphan code that doesn’t get executed. We also place a breakpoint in </w:t>
+      </w:r>
+      <w:r>
+        <w:rPr>
+          <w:b/>
+        </w:rPr>
+        <w:t>Dice</w:t>
+      </w:r>
+      <w:r>
+        <w:t xml:space="preserve">’s constructor, and run the program in debug mode and count how many times the point of execution enters the constructor. From the static review, we see that there are three </w:t>
+      </w:r>
+      <w:r>
+        <w:rPr>
+          <w:b/>
+        </w:rPr>
+        <w:t>Dice</w:t>
+      </w:r>
+      <w:r>
+        <w:t xml:space="preserve"> objects required in a </w:t>
+      </w:r>
+      <w:r>
+        <w:rPr>
+          <w:b/>
+        </w:rPr>
+        <w:t>Game</w:t>
+      </w:r>
+      <w:r>
+        <w:t xml:space="preserve">. Therefore, we expect that </w:t>
+      </w:r>
+      <w:r>
+        <w:rPr>
+          <w:u w:val="single"/>
+        </w:rPr>
+        <w:t xml:space="preserve">the point of execution will enter </w:t>
+      </w:r>
+      <w:r>
+        <w:rPr>
+          <w:b/>
+          <w:u w:val="single"/>
+        </w:rPr>
+        <w:t>Dice</w:t>
+      </w:r>
+      <w:r>
+        <w:rPr>
+          <w:u w:val="single"/>
+        </w:rPr>
+        <w:t>’s constructor exactly three times</w:t>
+      </w:r>
+      <w:r>
+        <w:t>. If it does this, this will verify hypothesis 1 as true.</w:t>
+      </w:r>
+    </w:p>
+    <w:p>
+      <w:r>
+        <w:t>Hit creation of first Dice:</w:t>
+      </w:r>
+    </w:p>
+    <w:p>
+      <w:r>
+        <w:rPr>
+          <w:noProof/>
+          <w:lang w:eastAsia="en-AU"/>
+        </w:rPr>
+        <w:lastRenderedPageBreak/>
+        <w:drawing>
+          <wp:inline distT="0" distB="0" distL="0" distR="0" wp14:anchorId="740C1AAB" wp14:editId="78EECC0F">
+            <wp:extent cx="5731510" cy="2301875"/>
+            <wp:effectExtent l="0" t="0" r="2540" b="3175"/>
+            <wp:docPr id="8" name="Picture 8"/>
+            <wp:cNvGraphicFramePr>
+              <a:graphicFrameLocks xmlns:a="http://schemas.openxmlformats.org/drawingml/2006/main" noChangeAspect="1"/>
+            </wp:cNvGraphicFramePr>
+            <a:graphic xmlns:a="http://schemas.openxmlformats.org/drawingml/2006/main">
+              <a:graphicData uri="http://schemas.openxmlformats.org/drawingml/2006/picture">
+                <pic:pic xmlns:pic="http://schemas.openxmlformats.org/drawingml/2006/picture">
+                  <pic:nvPicPr>
+                    <pic:cNvPr id="1" name=""/>
+                    <pic:cNvPicPr/>
+                  </pic:nvPicPr>
+                  <pic:blipFill>
+                    <a:blip r:embed="rId10"/>
+                    <a:stretch>
+                      <a:fillRect/>
+                    </a:stretch>
+                  </pic:blipFill>
+                  <pic:spPr>
+                    <a:xfrm>
+                      <a:off x="0" y="0"/>
+                      <a:ext cx="5731510" cy="2301875"/>
+                    </a:xfrm>
+                    <a:prstGeom prst="rect">
+                      <a:avLst/>
+                    </a:prstGeom>
+                  </pic:spPr>
+                </pic:pic>
+              </a:graphicData>
+            </a:graphic>
+          </wp:inline>
+        </w:drawing>
+      </w:r>
+    </w:p>
+    <w:p/>
+    <w:p>
+      <w:r>
+        <w:t>Hit creation of second Dice:</w:t>
+      </w:r>
+    </w:p>
+    <w:p>
+      <w:r>
+        <w:rPr>
+          <w:noProof/>
+          <w:lang w:eastAsia="en-AU"/>
+        </w:rPr>
+        <w:drawing>
+          <wp:inline distT="0" distB="0" distL="0" distR="0" wp14:anchorId="3F743C76" wp14:editId="5EC0FA1A">
+            <wp:extent cx="5731510" cy="2687320"/>
+            <wp:effectExtent l="0" t="0" r="2540" b="0"/>
+            <wp:docPr id="9" name="Picture 9"/>
+            <wp:cNvGraphicFramePr>
+              <a:graphicFrameLocks xmlns:a="http://schemas.openxmlformats.org/drawingml/2006/main" noChangeAspect="1"/>
+            </wp:cNvGraphicFramePr>
+            <a:graphic xmlns:a="http://schemas.openxmlformats.org/drawingml/2006/main">
+              <a:graphicData uri="http://schemas.openxmlformats.org/drawingml/2006/picture">
+                <pic:pic xmlns:pic="http://schemas.openxmlformats.org/drawingml/2006/picture">
+                  <pic:nvPicPr>
+                    <pic:cNvPr id="1" name=""/>
+                    <pic:cNvPicPr/>
+                  </pic:nvPicPr>
+                  <pic:blipFill>
+                    <a:blip r:embed="rId11"/>
+                    <a:stretch>
+                      <a:fillRect/>
+                    </a:stretch>
+                  </pic:blipFill>
+                  <pic:spPr>
+                    <a:xfrm>
+                      <a:off x="0" y="0"/>
+                      <a:ext cx="5731510" cy="2687320"/>
+                    </a:xfrm>
+                    <a:prstGeom prst="rect">
+                      <a:avLst/>
+                    </a:prstGeom>
+                  </pic:spPr>
+                </pic:pic>
+              </a:graphicData>
+            </a:graphic>
+          </wp:inline>
+        </w:drawing>
+      </w:r>
+    </w:p>
+    <w:p/>
+    <w:p>
+      <w:r>
+        <w:t>Hit creation of third Dice:</w:t>
+      </w:r>
+    </w:p>
+    <w:p>
+      <w:r>
+        <w:rPr>
+          <w:noProof/>
+          <w:lang w:eastAsia="en-AU"/>
+        </w:rPr>
+        <w:lastRenderedPageBreak/>
+        <w:drawing>
+          <wp:inline distT="0" distB="0" distL="0" distR="0" wp14:anchorId="0CB63DB7" wp14:editId="01EB81F0">
+            <wp:extent cx="5731510" cy="2775585"/>
+            <wp:effectExtent l="0" t="0" r="2540" b="5715"/>
+            <wp:docPr id="10" name="Picture 10"/>
+            <wp:cNvGraphicFramePr>
+              <a:graphicFrameLocks xmlns:a="http://schemas.openxmlformats.org/drawingml/2006/main" noChangeAspect="1"/>
+            </wp:cNvGraphicFramePr>
+            <a:graphic xmlns:a="http://schemas.openxmlformats.org/drawingml/2006/main">
+              <a:graphicData uri="http://schemas.openxmlformats.org/drawingml/2006/picture">
+                <pic:pic xmlns:pic="http://schemas.openxmlformats.org/drawingml/2006/picture">
+                  <pic:nvPicPr>
+                    <pic:cNvPr id="1" name=""/>
+                    <pic:cNvPicPr/>
+                  </pic:nvPicPr>
+                  <pic:blipFill>
+                    <a:blip r:embed="rId12"/>
+                    <a:stretch>
+                      <a:fillRect/>
+                    </a:stretch>
+                  </pic:blipFill>
+                  <pic:spPr>
+                    <a:xfrm>
+                      <a:off x="0" y="0"/>
+                      <a:ext cx="5731510" cy="2775585"/>
+                    </a:xfrm>
+                    <a:prstGeom prst="rect">
+                      <a:avLst/>
+                    </a:prstGeom>
+                  </pic:spPr>
+                </pic:pic>
+              </a:graphicData>
+            </a:graphic>
+          </wp:inline>
+        </w:drawing>
+      </w:r>
+    </w:p>
+    <w:p/>
+    <w:p>
+      <w:r>
+        <w:t>In between, it also hits the constructor (as expected, given it says new Dice()):</w:t>
+      </w:r>
+    </w:p>
+    <w:p>
+      <w:r>
+        <w:rPr>
+          <w:noProof/>
+          <w:lang w:eastAsia="en-AU"/>
+        </w:rPr>
+        <w:drawing>
+          <wp:inline distT="0" distB="0" distL="0" distR="0" wp14:anchorId="39AFE568" wp14:editId="3239E140">
+            <wp:extent cx="5731510" cy="2081530"/>
+            <wp:effectExtent l="0" t="0" r="2540" b="0"/>
+            <wp:docPr id="11" name="Picture 11"/>
+            <wp:cNvGraphicFramePr>
+              <a:graphicFrameLocks xmlns:a="http://schemas.openxmlformats.org/drawingml/2006/main" noChangeAspect="1"/>
+            </wp:cNvGraphicFramePr>
+            <a:graphic xmlns:a="http://schemas.openxmlformats.org/drawingml/2006/main">
+              <a:graphicData uri="http://schemas.openxmlformats.org/drawingml/2006/picture">
+                <pic:pic xmlns:pic="http://schemas.openxmlformats.org/drawingml/2006/picture">
+                  <pic:nvPicPr>
+                    <pic:cNvPr id="1" name=""/>
+                    <pic:cNvPicPr/>
+                  </pic:nvPicPr>
+                  <pic:blipFill>
+                    <a:blip r:embed="rId13"/>
+                    <a:stretch>
+                      <a:fillRect/>
+                    </a:stretch>
+                  </pic:blipFill>
+                  <pic:spPr>
+                    <a:xfrm>
+                      <a:off x="0" y="0"/>
+                      <a:ext cx="5731510" cy="2081530"/>
+                    </a:xfrm>
+                    <a:prstGeom prst="rect">
+                      <a:avLst/>
+                    </a:prstGeom>
+                  </pic:spPr>
+                </pic:pic>
+              </a:graphicData>
+            </a:graphic>
+          </wp:inline>
+        </w:drawing>
+      </w:r>
+    </w:p>
+    <w:p/>
+    <w:p>
+      <w:r>
+        <w:t>And most importantly</w:t>
+      </w:r>
+      <w:r>
+        <w:t xml:space="preserve">, </w:t>
+      </w:r>
+      <w:r>
+        <w:rPr>
+          <w:u w:val="single"/>
+        </w:rPr>
+        <w:t>it only goes into the constructor three times</w:t>
+      </w:r>
+      <w:r>
+        <w:t xml:space="preserve"> (once after each new Dice() statement, as expected), and never again. This proves hypothesis 1: </w:t>
+      </w:r>
+      <w:r>
+        <w:t>T</w:t>
+      </w:r>
       <w:bookmarkStart w:id="0" w:name="_GoBack"/>
       <w:bookmarkEnd w:id="0"/>
+      <w:r>
+        <w:t>he three Dice created at the beginning of main are reused in each Game.</w:t>
+      </w:r>
     </w:p>
     <w:sectPr>
       <w:pgSz w:w="11906" w:h="16838"/>
@@ -2019,6 +2367,28 @@
       <w:szCs w:val="32"/>
     </w:rPr>
   </w:style>
+  <w:style w:type="paragraph" w:styleId="Heading2">
+    <w:name w:val="heading 2"/>
+    <w:basedOn w:val="Normal"/>
+    <w:next w:val="Normal"/>
+    <w:link w:val="Heading2Char"/>
+    <w:uiPriority w:val="9"/>
+    <w:unhideWhenUsed/>
+    <w:qFormat/>
+    <w:rsid w:val="000E6AA5"/>
+    <w:pPr>
+      <w:keepNext/>
+      <w:keepLines/>
+      <w:spacing w:before="40" w:after="0"/>
+      <w:outlineLvl w:val="1"/>
+    </w:pPr>
+    <w:rPr>
+      <w:rFonts w:asciiTheme="majorHAnsi" w:eastAsiaTheme="majorEastAsia" w:hAnsiTheme="majorHAnsi" w:cstheme="majorBidi"/>
+      <w:color w:val="2E74B5" w:themeColor="accent1" w:themeShade="BF"/>
+      <w:sz w:val="26"/>
+      <w:szCs w:val="26"/>
+    </w:rPr>
+  </w:style>
   <w:style w:type="character" w:default="1" w:styleId="DefaultParagraphFont">
     <w:name w:val="Default Paragraph Font"/>
     <w:uiPriority w:val="1"/>
@@ -2103,6 +2473,19 @@
       <w:ind w:left="720"/>
       <w:contextualSpacing/>
     </w:pPr>
+  </w:style>
+  <w:style w:type="character" w:customStyle="1" w:styleId="Heading2Char">
+    <w:name w:val="Heading 2 Char"/>
+    <w:basedOn w:val="DefaultParagraphFont"/>
+    <w:link w:val="Heading2"/>
+    <w:uiPriority w:val="9"/>
+    <w:rsid w:val="000E6AA5"/>
+    <w:rPr>
+      <w:rFonts w:asciiTheme="majorHAnsi" w:eastAsiaTheme="majorEastAsia" w:hAnsiTheme="majorHAnsi" w:cstheme="majorBidi"/>
+      <w:color w:val="2E74B5" w:themeColor="accent1" w:themeShade="BF"/>
+      <w:sz w:val="26"/>
+      <w:szCs w:val="26"/>
+    </w:rPr>
   </w:style>
 </w:styles>
 </file>

</xml_diff>

<commit_message>
adds testing of hypothesis 2
</commit_message>
<xml_diff>
--- a/Bug 4 Investigation.docx
+++ b/Bug 4 Investigation.docx
@@ -8,6 +8,59 @@
       </w:pPr>
       <w:r>
         <w:t>Bug 4 Investigation</w:t>
+      </w:r>
+    </w:p>
+    <w:p>
+      <w:r>
+        <w:rPr>
+          <w:u w:val="single"/>
+        </w:rPr>
+        <w:t>Legend:</w:t>
+      </w:r>
+      <w:r>
+        <w:t xml:space="preserve"> </w:t>
+      </w:r>
+      <w:r>
+        <w:rPr>
+          <w:b/>
+          <w:color w:val="00B0F0"/>
+        </w:rPr>
+        <w:t>blue</w:t>
+      </w:r>
+      <w:r>
+        <w:rPr>
+          <w:color w:val="00B0F0"/>
+        </w:rPr>
+        <w:t xml:space="preserve"> </w:t>
+      </w:r>
+      <w:r>
+        <w:t>words are classes</w:t>
+      </w:r>
+      <w:r>
+        <w:t xml:space="preserve">, </w:t>
+      </w:r>
+      <w:r>
+        <w:rPr>
+          <w:b/>
+          <w:color w:val="92D050"/>
+        </w:rPr>
+        <w:t>green</w:t>
+      </w:r>
+      <w:r>
+        <w:t xml:space="preserve"> words are instance methods, and </w:t>
+      </w:r>
+      <w:r>
+        <w:rPr>
+          <w:b/>
+          <w:color w:val="7030A0"/>
+        </w:rPr>
+        <w:t>purple</w:t>
+      </w:r>
+      <w:r>
+        <w:t xml:space="preserve"> words are instance variables.</w:t>
+      </w:r>
+      <w:r>
+        <w:t xml:space="preserve"> (If a word is not coloured, that means it is being used in its natural English sense).</w:t>
       </w:r>
     </w:p>
     <w:p>
@@ -240,13 +293,22 @@
       </w:pPr>
       <w:r>
         <w:rPr>
-          <w:u w:val="single"/>
-        </w:rPr>
-        <w:t xml:space="preserve">Game’s </w:t>
-      </w:r>
-      <w:r>
-        <w:rPr>
-          <w:b/>
+          <w:b/>
+          <w:color w:val="00B0F0"/>
+          <w:u w:val="single"/>
+        </w:rPr>
+        <w:t>Game</w:t>
+      </w:r>
+      <w:r>
+        <w:rPr>
+          <w:u w:val="single"/>
+        </w:rPr>
+        <w:t xml:space="preserve">’s </w:t>
+      </w:r>
+      <w:r>
+        <w:rPr>
+          <w:b/>
+          <w:color w:val="92D050"/>
           <w:u w:val="single"/>
         </w:rPr>
         <w:t>playRound</w:t>
@@ -314,13 +376,22 @@
       </w:pPr>
       <w:r>
         <w:rPr>
-          <w:u w:val="single"/>
-        </w:rPr>
-        <w:t xml:space="preserve">Dice’s </w:t>
-      </w:r>
-      <w:r>
-        <w:rPr>
-          <w:b/>
+          <w:b/>
+          <w:color w:val="00B0F0"/>
+          <w:u w:val="single"/>
+        </w:rPr>
+        <w:t>Dice</w:t>
+      </w:r>
+      <w:r>
+        <w:rPr>
+          <w:u w:val="single"/>
+        </w:rPr>
+        <w:t xml:space="preserve">’s </w:t>
+      </w:r>
+      <w:r>
+        <w:rPr>
+          <w:b/>
+          <w:color w:val="92D050"/>
           <w:u w:val="single"/>
         </w:rPr>
         <w:t>roll</w:t>
@@ -406,23 +477,25 @@
       <w:r>
         <w:rPr>
           <w:b/>
+          <w:color w:val="00B0F0"/>
         </w:rPr>
         <w:t>Dice</w:t>
       </w:r>
       <w:r>
-        <w:t xml:space="preserve"> class has an instance variable </w:t>
-      </w:r>
-      <w:r>
-        <w:rPr>
-          <w:b/>
-        </w:rPr>
-        <w:t>value</w:t>
-      </w:r>
-      <w:r>
-        <w:rPr>
-          <w:b/>
-        </w:rPr>
-        <w:t xml:space="preserve"> </w:t>
+        <w:rPr>
+          <w:color w:val="00B0F0"/>
+        </w:rPr>
+        <w:t xml:space="preserve"> </w:t>
+      </w:r>
+      <w:r>
+        <w:t xml:space="preserve">class has an instance variable </w:t>
+      </w:r>
+      <w:r>
+        <w:rPr>
+          <w:b/>
+          <w:color w:val="7030A0"/>
+        </w:rPr>
+        <w:t xml:space="preserve">value </w:t>
       </w:r>
       <w:r>
         <w:t xml:space="preserve">of type </w:t>
@@ -430,6 +503,7 @@
       <w:r>
         <w:rPr>
           <w:b/>
+          <w:color w:val="00B0F0"/>
         </w:rPr>
         <w:t>DiceValue</w:t>
       </w:r>
@@ -454,6 +528,7 @@
       <w:r>
         <w:rPr>
           <w:b/>
+          <w:color w:val="00B0F0"/>
         </w:rPr>
         <w:t>Game</w:t>
       </w:r>
@@ -463,11 +538,18 @@
       <w:r>
         <w:rPr>
           <w:b/>
+          <w:color w:val="92D050"/>
         </w:rPr>
         <w:t>playRound</w:t>
       </w:r>
       <w:r>
-        <w:t xml:space="preserve"> method, pictured above)</w:t>
+        <w:rPr>
+          <w:color w:val="92D050"/>
+        </w:rPr>
+        <w:t xml:space="preserve"> </w:t>
+      </w:r>
+      <w:r>
+        <w:t>method, pictured above)</w:t>
       </w:r>
       <w:r>
         <w:t>.</w:t>
@@ -487,6 +569,7 @@
       <w:r>
         <w:rPr>
           <w:b/>
+          <w:color w:val="00B0F0"/>
         </w:rPr>
         <w:t xml:space="preserve">Dice </w:t>
       </w:r>
@@ -496,14 +579,9 @@
       <w:r>
         <w:rPr>
           <w:b/>
-        </w:rPr>
-        <w:t>value</w:t>
-      </w:r>
-      <w:r>
-        <w:rPr>
-          <w:b/>
-        </w:rPr>
-        <w:t xml:space="preserve"> </w:t>
+          <w:color w:val="7030A0"/>
+        </w:rPr>
+        <w:t xml:space="preserve">value </w:t>
       </w:r>
       <w:r>
         <w:t xml:space="preserve">(it returns a </w:t>
@@ -511,32 +589,41 @@
       <w:r>
         <w:rPr>
           <w:b/>
+          <w:color w:val="00B0F0"/>
         </w:rPr>
         <w:t>DiceValue</w:t>
       </w:r>
       <w:r>
-        <w:t xml:space="preserve"> object which is not captured – in </w:t>
-      </w:r>
-      <w:r>
-        <w:rPr>
-          <w:b/>
+        <w:rPr>
+          <w:color w:val="00B0F0"/>
+        </w:rPr>
+        <w:t xml:space="preserve"> </w:t>
+      </w:r>
+      <w:r>
+        <w:t xml:space="preserve">object which is not captured – in </w:t>
+      </w:r>
+      <w:r>
+        <w:rPr>
+          <w:b/>
+          <w:color w:val="92D050"/>
         </w:rPr>
         <w:t>playRound</w:t>
       </w:r>
       <w:r>
-        <w:t xml:space="preserve"> in </w:t>
-      </w:r>
-      <w:r>
-        <w:rPr>
-          <w:b/>
-        </w:rPr>
-        <w:t>Game</w:t>
-      </w:r>
-      <w:r>
-        <w:rPr>
-          <w:b/>
-        </w:rPr>
-        <w:t xml:space="preserve"> </w:t>
+        <w:rPr>
+          <w:color w:val="92D050"/>
+        </w:rPr>
+        <w:t xml:space="preserve"> </w:t>
+      </w:r>
+      <w:r>
+        <w:t xml:space="preserve">in </w:t>
+      </w:r>
+      <w:r>
+        <w:rPr>
+          <w:b/>
+          <w:color w:val="00B0F0"/>
+        </w:rPr>
+        <w:t xml:space="preserve">Game </w:t>
       </w:r>
       <w:r>
         <w:t>it is called like a method with a void return).</w:t>
@@ -549,6 +636,7 @@
       <w:r>
         <w:rPr>
           <w:b/>
+          <w:color w:val="00B0F0"/>
         </w:rPr>
         <w:t>Dice</w:t>
       </w:r>
@@ -626,6 +714,7 @@
       <w:r>
         <w:rPr>
           <w:b/>
+          <w:color w:val="00B0F0"/>
         </w:rPr>
         <w:t>DiceValue</w:t>
       </w:r>
@@ -635,33 +724,55 @@
       <w:r>
         <w:rPr>
           <w:b/>
+          <w:color w:val="92D050"/>
         </w:rPr>
         <w:t>getRandom</w:t>
       </w:r>
       <w:r>
-        <w:t xml:space="preserve"> is being called rather than the more natural </w:t>
-      </w:r>
-      <w:r>
-        <w:rPr>
-          <w:b/>
+        <w:rPr>
+          <w:color w:val="92D050"/>
+        </w:rPr>
+        <w:t xml:space="preserve"> </w:t>
+      </w:r>
+      <w:r>
+        <w:t xml:space="preserve">is being called rather than the more natural </w:t>
+      </w:r>
+      <w:r>
+        <w:rPr>
+          <w:b/>
+          <w:color w:val="92D050"/>
         </w:rPr>
         <w:t>roll</w:t>
       </w:r>
       <w:r>
-        <w:t xml:space="preserve"> method (given it is the same class). Although this shouldn’t matter because all </w:t>
-      </w:r>
-      <w:r>
-        <w:rPr>
-          <w:b/>
+        <w:rPr>
+          <w:color w:val="92D050"/>
+        </w:rPr>
+        <w:t xml:space="preserve"> </w:t>
+      </w:r>
+      <w:r>
+        <w:t xml:space="preserve">method (given it is the same class). Although this shouldn’t matter because all </w:t>
+      </w:r>
+      <w:r>
+        <w:rPr>
+          <w:b/>
+          <w:color w:val="92D050"/>
         </w:rPr>
         <w:t>roll</w:t>
       </w:r>
       <w:r>
-        <w:t xml:space="preserve"> does is call </w:t>
-      </w:r>
-      <w:r>
-        <w:rPr>
-          <w:b/>
+        <w:rPr>
+          <w:color w:val="92D050"/>
+        </w:rPr>
+        <w:t xml:space="preserve"> </w:t>
+      </w:r>
+      <w:r>
+        <w:t xml:space="preserve">does is call </w:t>
+      </w:r>
+      <w:r>
+        <w:rPr>
+          <w:b/>
+          <w:color w:val="92D050"/>
         </w:rPr>
         <w:t>getRandom</w:t>
       </w:r>
@@ -671,11 +782,18 @@
       <w:r>
         <w:rPr>
           <w:b/>
+          <w:color w:val="92D050"/>
         </w:rPr>
         <w:t>getRandom</w:t>
       </w:r>
       <w:r>
-        <w:t xml:space="preserve"> returns.</w:t>
+        <w:rPr>
+          <w:color w:val="92D050"/>
+        </w:rPr>
+        <w:t xml:space="preserve"> </w:t>
+      </w:r>
+      <w:r>
+        <w:t>returns.</w:t>
       </w:r>
     </w:p>
     <w:p>
@@ -692,11 +810,18 @@
       <w:r>
         <w:rPr>
           <w:b/>
+          <w:color w:val="7030A0"/>
         </w:rPr>
         <w:t>value</w:t>
       </w:r>
       <w:r>
-        <w:t xml:space="preserve"> is </w:t>
+        <w:rPr>
+          <w:color w:val="7030A0"/>
+        </w:rPr>
+        <w:t xml:space="preserve"> </w:t>
+      </w:r>
+      <w:r>
+        <w:t xml:space="preserve">is </w:t>
       </w:r>
       <w:r>
         <w:t xml:space="preserve">set from the return value of </w:t>
@@ -704,6 +829,7 @@
       <w:r>
         <w:rPr>
           <w:b/>
+          <w:color w:val="92D050"/>
         </w:rPr>
         <w:t>getRandom</w:t>
       </w:r>
@@ -725,20 +851,34 @@
       <w:r>
         <w:rPr>
           <w:b/>
+          <w:color w:val="00B0F0"/>
         </w:rPr>
         <w:t>Dice</w:t>
       </w:r>
       <w:r>
-        <w:t xml:space="preserve"> is </w:t>
-      </w:r>
-      <w:r>
-        <w:rPr>
-          <w:b/>
+        <w:rPr>
+          <w:color w:val="00B0F0"/>
+        </w:rPr>
+        <w:t xml:space="preserve"> </w:t>
+      </w:r>
+      <w:r>
+        <w:t xml:space="preserve">is </w:t>
+      </w:r>
+      <w:r>
+        <w:rPr>
+          <w:b/>
+          <w:color w:val="7030A0"/>
         </w:rPr>
         <w:t>value</w:t>
       </w:r>
       <w:r>
-        <w:t xml:space="preserve"> set in any way.</w:t>
+        <w:rPr>
+          <w:color w:val="7030A0"/>
+        </w:rPr>
+        <w:t xml:space="preserve"> </w:t>
+      </w:r>
+      <w:r>
+        <w:t>set in any way.</w:t>
       </w:r>
     </w:p>
     <w:p>
@@ -761,15 +901,23 @@
       <w:r>
         <w:rPr>
           <w:b/>
+          <w:color w:val="7030A0"/>
           <w:u w:val="single"/>
         </w:rPr>
         <w:t>value</w:t>
       </w:r>
       <w:r>
         <w:rPr>
-          <w:u w:val="single"/>
-        </w:rPr>
-        <w:t xml:space="preserve"> is invariant</w:t>
+          <w:color w:val="7030A0"/>
+          <w:u w:val="single"/>
+        </w:rPr>
+        <w:t xml:space="preserve"> </w:t>
+      </w:r>
+      <w:r>
+        <w:rPr>
+          <w:u w:val="single"/>
+        </w:rPr>
+        <w:t>is invariant</w:t>
       </w:r>
       <w:r>
         <w:rPr>
@@ -797,7 +945,42 @@
         <w:t xml:space="preserve">If we look at </w:t>
       </w:r>
       <w:r>
-        <w:t>the whole game loop in Main’s main we notice that here is the only place that new Dice are created:</w:t>
+        <w:t xml:space="preserve">the whole game loop in </w:t>
+      </w:r>
+      <w:r>
+        <w:rPr>
+          <w:b/>
+          <w:color w:val="00B0F0"/>
+        </w:rPr>
+        <w:t>Main</w:t>
+      </w:r>
+      <w:r>
+        <w:t xml:space="preserve">’s </w:t>
+      </w:r>
+      <w:r>
+        <w:rPr>
+          <w:color w:val="92D050"/>
+        </w:rPr>
+        <w:t xml:space="preserve">main </w:t>
+      </w:r>
+      <w:r>
+        <w:t xml:space="preserve">we notice that here is the only place that new </w:t>
+      </w:r>
+      <w:r>
+        <w:rPr>
+          <w:b/>
+          <w:color w:val="00B0F0"/>
+        </w:rPr>
+        <w:t>Dice</w:t>
+      </w:r>
+      <w:r>
+        <w:rPr>
+          <w:color w:val="00B0F0"/>
+        </w:rPr>
+        <w:t xml:space="preserve"> </w:t>
+      </w:r>
+      <w:r>
+        <w:t>are created:</w:t>
       </w:r>
     </w:p>
     <w:p>
@@ -856,10 +1039,30 @@
         <w:t xml:space="preserve">e can </w:t>
       </w:r>
       <w:r>
-        <w:t>guess that all D</w:t>
-      </w:r>
-      <w:r>
-        <w:t xml:space="preserve">ice used in each run of the program are the same three objects. This will be tested to be sure (see </w:t>
+        <w:t xml:space="preserve">guess that all </w:t>
+      </w:r>
+      <w:r>
+        <w:rPr>
+          <w:b/>
+          <w:color w:val="00B0F0"/>
+        </w:rPr>
+        <w:t>D</w:t>
+      </w:r>
+      <w:r>
+        <w:rPr>
+          <w:b/>
+          <w:color w:val="00B0F0"/>
+        </w:rPr>
+        <w:t>ice</w:t>
+      </w:r>
+      <w:r>
+        <w:rPr>
+          <w:color w:val="00B0F0"/>
+        </w:rPr>
+        <w:t xml:space="preserve"> </w:t>
+      </w:r>
+      <w:r>
+        <w:t xml:space="preserve">used in each run of the program are the same three objects. This will be tested to be sure (see </w:t>
       </w:r>
       <w:r>
         <w:rPr>
@@ -921,15 +1124,23 @@
       <w:r>
         <w:rPr>
           <w:b/>
+          <w:color w:val="7030A0"/>
           <w:u w:val="single"/>
         </w:rPr>
         <w:t>value</w:t>
       </w:r>
       <w:r>
         <w:rPr>
-          <w:u w:val="single"/>
-        </w:rPr>
-        <w:t xml:space="preserve"> is invariant</w:t>
+          <w:color w:val="7030A0"/>
+          <w:u w:val="single"/>
+        </w:rPr>
+        <w:t xml:space="preserve"> </w:t>
+      </w:r>
+      <w:r>
+        <w:rPr>
+          <w:u w:val="single"/>
+        </w:rPr>
+        <w:t>is invariant</w:t>
       </w:r>
     </w:p>
     <w:p>
@@ -952,15 +1163,23 @@
       <w:r>
         <w:rPr>
           <w:b/>
+          <w:color w:val="00B0F0"/>
           <w:u w:val="single"/>
         </w:rPr>
         <w:t>Dice</w:t>
       </w:r>
       <w:r>
         <w:rPr>
-          <w:u w:val="single"/>
-        </w:rPr>
-        <w:t xml:space="preserve"> are us</w:t>
+          <w:color w:val="00B0F0"/>
+          <w:u w:val="single"/>
+        </w:rPr>
+        <w:t xml:space="preserve"> </w:t>
+      </w:r>
+      <w:r>
+        <w:rPr>
+          <w:u w:val="single"/>
+        </w:rPr>
+        <w:t>are us</w:t>
       </w:r>
       <w:r>
         <w:rPr>
@@ -971,19 +1190,28 @@
       <w:r>
         <w:rPr>
           <w:b/>
+          <w:color w:val="00B0F0"/>
           <w:u w:val="single"/>
         </w:rPr>
         <w:t>Game</w:t>
       </w:r>
       <w:r>
         <w:rPr>
-          <w:u w:val="single"/>
-        </w:rPr>
-        <w:t xml:space="preserve"> (therefore using the same invariant </w:t>
-      </w:r>
-      <w:r>
-        <w:rPr>
-          <w:b/>
+          <w:color w:val="00B0F0"/>
+          <w:u w:val="single"/>
+        </w:rPr>
+        <w:t xml:space="preserve"> </w:t>
+      </w:r>
+      <w:r>
+        <w:rPr>
+          <w:u w:val="single"/>
+        </w:rPr>
+        <w:t xml:space="preserve">(therefore using the same invariant </w:t>
+      </w:r>
+      <w:r>
+        <w:rPr>
+          <w:b/>
+          <w:color w:val="7030A0"/>
           <w:u w:val="single"/>
         </w:rPr>
         <w:t>value</w:t>
@@ -1015,15 +1243,23 @@
       <w:r>
         <w:rPr>
           <w:b/>
+          <w:color w:val="7030A0"/>
           <w:u w:val="single"/>
         </w:rPr>
         <w:t>value</w:t>
       </w:r>
       <w:r>
         <w:rPr>
-          <w:u w:val="single"/>
-        </w:rPr>
-        <w:t xml:space="preserve"> that is displayed by the program as a roll</w:t>
+          <w:color w:val="7030A0"/>
+          <w:u w:val="single"/>
+        </w:rPr>
+        <w:t xml:space="preserve"> </w:t>
+      </w:r>
+      <w:r>
+        <w:rPr>
+          <w:u w:val="single"/>
+        </w:rPr>
+        <w:t>that is displayed by the program as a roll</w:t>
       </w:r>
     </w:p>
     <w:p>
@@ -1052,6 +1288,7 @@
       <w:r>
         <w:rPr>
           <w:b/>
+          <w:color w:val="00B0F0"/>
           <w:u w:val="single"/>
         </w:rPr>
         <w:t>G</w:t>
@@ -1059,6 +1296,7 @@
       <w:r>
         <w:rPr>
           <w:b/>
+          <w:color w:val="00B0F0"/>
           <w:u w:val="single"/>
         </w:rPr>
         <w:t>ame</w:t>
@@ -1089,11 +1327,18 @@
       <w:r>
         <w:rPr>
           <w:b/>
+          <w:color w:val="00B0F0"/>
         </w:rPr>
         <w:t>Dice</w:t>
       </w:r>
       <w:r>
-        <w:t xml:space="preserve"> are created only once per run of the program, and then reused fo</w:t>
+        <w:rPr>
+          <w:color w:val="00B0F0"/>
+        </w:rPr>
+        <w:t xml:space="preserve"> </w:t>
+      </w:r>
+      <w:r>
+        <w:t>are created only once per run of the program, and then reused fo</w:t>
       </w:r>
       <w:r>
         <w:t xml:space="preserve">r each </w:t>
@@ -1101,6 +1346,7 @@
       <w:r>
         <w:rPr>
           <w:b/>
+          <w:color w:val="00B0F0"/>
         </w:rPr>
         <w:t>Game</w:t>
       </w:r>
@@ -1122,11 +1368,18 @@
       <w:r>
         <w:rPr>
           <w:b/>
+          <w:color w:val="7030A0"/>
         </w:rPr>
         <w:t>value</w:t>
       </w:r>
       <w:r>
-        <w:t xml:space="preserve"> is invariant over the life of any </w:t>
+        <w:rPr>
+          <w:color w:val="7030A0"/>
+        </w:rPr>
+        <w:t xml:space="preserve"> </w:t>
+      </w:r>
+      <w:r>
+        <w:t xml:space="preserve">is invariant over the life of any </w:t>
       </w:r>
       <w:r>
         <w:t xml:space="preserve">particular </w:t>
@@ -1137,6 +1390,7 @@
       <w:r>
         <w:rPr>
           <w:b/>
+          <w:color w:val="00B0F0"/>
         </w:rPr>
         <w:t>Dice</w:t>
       </w:r>
@@ -1161,20 +1415,34 @@
       <w:r>
         <w:rPr>
           <w:b/>
+          <w:color w:val="7030A0"/>
         </w:rPr>
         <w:t>value</w:t>
       </w:r>
       <w:r>
-        <w:t xml:space="preserve"> of the </w:t>
-      </w:r>
-      <w:r>
-        <w:rPr>
-          <w:b/>
+        <w:rPr>
+          <w:color w:val="7030A0"/>
+        </w:rPr>
+        <w:t xml:space="preserve"> </w:t>
+      </w:r>
+      <w:r>
+        <w:t xml:space="preserve">of the </w:t>
+      </w:r>
+      <w:r>
+        <w:rPr>
+          <w:b/>
+          <w:color w:val="00B0F0"/>
         </w:rPr>
         <w:t>Dice</w:t>
       </w:r>
       <w:r>
-        <w:t xml:space="preserve"> is what is used as each roll &amp; compared to the pick to determine if the player wins or not.</w:t>
+        <w:rPr>
+          <w:color w:val="00B0F0"/>
+        </w:rPr>
+        <w:t xml:space="preserve"> </w:t>
+      </w:r>
+      <w:r>
+        <w:t>is what is used as each roll &amp; compared to the pick to determine if the player wins or not.</w:t>
       </w:r>
     </w:p>
     <w:p>
@@ -1389,7 +1657,7 @@
         </w:rPr>
         <w:lastRenderedPageBreak/>
         <w:drawing>
-          <wp:inline distT="0" distB="0" distL="0" distR="0" wp14:anchorId="0CB63DB7" wp14:editId="01EB81F0">
+          <wp:inline distT="0" distB="0" distL="0" distR="0" wp14:anchorId="60D07CEF" wp14:editId="3955BD42">
             <wp:extent cx="5731510" cy="2775585"/>
             <wp:effectExtent l="0" t="0" r="2540" b="5715"/>
             <wp:docPr id="10" name="Picture 10"/>
@@ -1428,7 +1696,19 @@
     <w:p/>
     <w:p>
       <w:r>
-        <w:t>In between, it also hits the constructor (as expected, given it says new Dice()):</w:t>
+        <w:t xml:space="preserve">In between, it also hits the constructor (as expected, given it says </w:t>
+      </w:r>
+      <w:r>
+        <w:t>“</w:t>
+      </w:r>
+      <w:r>
+        <w:t>new Dice()</w:t>
+      </w:r>
+      <w:r>
+        <w:t>”</w:t>
+      </w:r>
+      <w:r>
+        <w:t>):</w:t>
       </w:r>
     </w:p>
     <w:p>
@@ -1489,17 +1769,215 @@
         <w:t>it only goes into the constructor three times</w:t>
       </w:r>
       <w:r>
-        <w:t xml:space="preserve"> (once after each new Dice() statement, as expected), and never again. This proves hypothesis 1: </w:t>
+        <w:t xml:space="preserve"> (once after each </w:t>
+      </w:r>
+      <w:r>
+        <w:t>“</w:t>
+      </w:r>
+      <w:r>
+        <w:t>new Dice()</w:t>
+      </w:r>
+      <w:r>
+        <w:t>”</w:t>
+      </w:r>
+      <w:r>
+        <w:t xml:space="preserve"> statement, as expected), and never again. This proves hypothesis 1: </w:t>
       </w:r>
       <w:r>
         <w:t>T</w:t>
+      </w:r>
+      <w:r>
+        <w:t>he three Dice created at the beginning of main are reused in each Game.</w:t>
+      </w:r>
+    </w:p>
+    <w:p/>
+    <w:p>
+      <w:pPr>
+        <w:pStyle w:val="Heading2"/>
+      </w:pPr>
+      <w:r>
+        <w:t>Hypothesis 2</w:t>
+      </w:r>
+    </w:p>
+    <w:p>
+      <w:pPr>
+        <w:spacing w:after="0"/>
+      </w:pPr>
+      <w:r>
+        <w:t xml:space="preserve">The instance variable </w:t>
+      </w:r>
+      <w:r>
+        <w:rPr>
+          <w:b/>
+          <w:color w:val="7030A0"/>
+        </w:rPr>
+        <w:t>value</w:t>
+      </w:r>
+      <w:r>
+        <w:rPr>
+          <w:color w:val="7030A0"/>
+        </w:rPr>
+        <w:t xml:space="preserve"> </w:t>
+      </w:r>
+      <w:r>
+        <w:t xml:space="preserve">has a </w:t>
+      </w:r>
+      <w:r>
+        <w:rPr>
+          <w:b/>
+        </w:rPr>
+        <w:t>private</w:t>
+      </w:r>
+      <w:r>
+        <w:t xml:space="preserve"> access modifier meaning that the only way it can be changed is through methods in the class itself (there cannot be anything like: Dice dice = new Dice();  dice.value = DiceValue.SPADES; for example)</w:t>
+      </w:r>
+      <w:r>
+        <w:t xml:space="preserve">. In our static review we found that the only place in the </w:t>
+      </w:r>
+      <w:r>
+        <w:rPr>
+          <w:b/>
+          <w:color w:val="00B0F0"/>
+        </w:rPr>
+        <w:t>Dice</w:t>
+      </w:r>
+      <w:r>
+        <w:rPr>
+          <w:color w:val="00B0F0"/>
+        </w:rPr>
+        <w:t xml:space="preserve"> </w:t>
+      </w:r>
+      <w:r>
+        <w:t xml:space="preserve">class that </w:t>
+      </w:r>
+      <w:r>
+        <w:rPr>
+          <w:b/>
+          <w:color w:val="7030A0"/>
+        </w:rPr>
+        <w:t>value</w:t>
+      </w:r>
+      <w:r>
+        <w:rPr>
+          <w:b/>
+          <w:color w:val="7030A0"/>
+        </w:rPr>
+        <w:t xml:space="preserve"> </w:t>
+      </w:r>
+      <w:r>
+        <w:t>is set is in the constructor</w:t>
+      </w:r>
+      <w:r>
+        <w:t xml:space="preserve"> (there is no setValue method for example)</w:t>
+      </w:r>
+      <w:r>
+        <w:t xml:space="preserve">. So, we would expect that </w:t>
+      </w:r>
+      <w:r>
+        <w:rPr>
+          <w:b/>
+          <w:color w:val="7030A0"/>
+        </w:rPr>
+        <w:t>value</w:t>
+      </w:r>
+      <w:r>
+        <w:rPr>
+          <w:color w:val="7030A0"/>
+        </w:rPr>
+        <w:t xml:space="preserve"> </w:t>
+      </w:r>
+      <w:r>
+        <w:t>would only be set at creation and never changed again</w:t>
+      </w:r>
+      <w:r>
+        <w:t xml:space="preserve">. However, maybe it is possible for a program to be sneaky and call the constructor after already being created? We don’t need to worry about this, as the previous test (hypothesis 1) has already tested for this, by putting breakpoints in the constructor, and noting that </w:t>
+      </w:r>
+      <w:r>
+        <w:t xml:space="preserve">it only gets called three times (on creation of the three </w:t>
+      </w:r>
+      <w:r>
+        <w:rPr>
+          <w:b/>
+          <w:color w:val="00B0F0"/>
+        </w:rPr>
+        <w:t>Dice</w:t>
+      </w:r>
+      <w:r>
+        <w:rPr>
+          <w:color w:val="00B0F0"/>
+        </w:rPr>
+        <w:t xml:space="preserve"> </w:t>
+      </w:r>
+      <w:r>
+        <w:t xml:space="preserve">objects used in </w:t>
+      </w:r>
+      <w:r>
+        <w:rPr>
+          <w:b/>
+          <w:color w:val="92D050"/>
+        </w:rPr>
+        <w:t>main</w:t>
+      </w:r>
+      <w:r>
+        <w:t>).</w:t>
+      </w:r>
+    </w:p>
+    <w:p>
+      <w:pPr>
+        <w:spacing w:after="0"/>
+      </w:pPr>
+      <w:r>
+        <w:lastRenderedPageBreak/>
+        <w:t>So, we don’t need to do any tests. Hypothesis 2 is proven during testing of hypothesis 1.</w:t>
+      </w:r>
+    </w:p>
+    <w:p>
+      <w:pPr>
+        <w:spacing w:after="0"/>
+      </w:pPr>
+    </w:p>
+    <w:p>
+      <w:pPr>
+        <w:pStyle w:val="Heading2"/>
+      </w:pPr>
+      <w:r>
+        <w:t>Hypothesis 3</w:t>
+      </w:r>
+    </w:p>
+    <w:p>
+      <w:r>
+        <w:t xml:space="preserve">This one is quite clear from the static review, but we can still test it. We will put a breakpoint just after the rolls are displayed in the console window, and have a look at what the value of the corresponding </w:t>
+      </w:r>
+      <w:r>
+        <w:rPr>
+          <w:b/>
+          <w:color w:val="00B0F0"/>
+        </w:rPr>
+        <w:t>Dice</w:t>
+      </w:r>
+      <w:r>
+        <w:rPr>
+          <w:color w:val="00B0F0"/>
+        </w:rPr>
+        <w:t xml:space="preserve"> </w:t>
+      </w:r>
+      <w:r>
+        <w:t xml:space="preserve">object’s </w:t>
+      </w:r>
+      <w:r>
+        <w:rPr>
+          <w:b/>
+          <w:color w:val="7030A0"/>
+        </w:rPr>
+        <w:t>value</w:t>
+      </w:r>
+      <w:r>
+        <w:t xml:space="preserve"> is at that moment. To assure our audience that it is not a coincidence, we will do this three times.</w:t>
       </w:r>
       <w:bookmarkStart w:id="0" w:name="_GoBack"/>
       <w:bookmarkEnd w:id="0"/>
-      <w:r>
-        <w:t>he three Dice created at the beginning of main are reused in each Game.</w:t>
-      </w:r>
-    </w:p>
+    </w:p>
+    <w:p/>
     <w:sectPr>
       <w:pgSz w:w="11906" w:h="16838"/>
       <w:pgMar w:top="1440" w:right="1440" w:bottom="1440" w:left="1440" w:header="708" w:footer="708" w:gutter="0"/>

</xml_diff>

<commit_message>
adds testing for hypothesis 3
</commit_message>
<xml_diff>
--- a/Bug 4 Investigation.docx
+++ b/Bug 4 Investigation.docx
@@ -917,13 +917,7 @@
         <w:rPr>
           <w:u w:val="single"/>
         </w:rPr>
-        <w:t>is invariant</w:t>
-      </w:r>
-      <w:r>
-        <w:rPr>
-          <w:u w:val="single"/>
-        </w:rPr>
-        <w:t xml:space="preserve"> over the life of the instance.</w:t>
+        <w:t>is invariant over the life of the instance.</w:t>
       </w:r>
     </w:p>
     <w:p>
@@ -1477,10 +1471,14 @@
       <w:r>
         <w:rPr>
           <w:b/>
+          <w:color w:val="92D050"/>
         </w:rPr>
         <w:t>main</w:t>
       </w:r>
       <w:r>
+        <w:rPr>
+          <w:color w:val="92D050"/>
+        </w:rPr>
         <w:t xml:space="preserve"> </w:t>
       </w:r>
       <w:r>
@@ -1489,33 +1487,52 @@
       <w:r>
         <w:rPr>
           <w:b/>
+          <w:color w:val="00B0F0"/>
         </w:rPr>
         <w:t>Dice</w:t>
       </w:r>
       <w:r>
-        <w:t xml:space="preserve"> are created (as highlighted above) to prove that it isn’t orphan code that doesn’t get executed. We also place a breakpoint in </w:t>
-      </w:r>
-      <w:r>
-        <w:rPr>
-          <w:b/>
+        <w:rPr>
+          <w:color w:val="00B0F0"/>
+        </w:rPr>
+        <w:t xml:space="preserve"> </w:t>
+      </w:r>
+      <w:r>
+        <w:t xml:space="preserve">are created (as highlighted above) to prove that it isn’t orphan code that doesn’t get executed. We also place a breakpoint in </w:t>
+      </w:r>
+      <w:r>
+        <w:rPr>
+          <w:b/>
+          <w:color w:val="00B0F0"/>
         </w:rPr>
         <w:t>Dice</w:t>
       </w:r>
       <w:r>
-        <w:t xml:space="preserve">’s constructor, and run the program in debug mode and count how many times the point of execution enters the constructor. From the static review, we see that there are three </w:t>
-      </w:r>
-      <w:r>
-        <w:rPr>
-          <w:b/>
+        <w:t>’s co</w:t>
+      </w:r>
+      <w:r>
+        <w:t xml:space="preserve">nstructor, and run the program in debug mode and count how many times the point of execution enters the constructor. From the static review, we see that there are three </w:t>
+      </w:r>
+      <w:r>
+        <w:rPr>
+          <w:b/>
+          <w:color w:val="00B0F0"/>
         </w:rPr>
         <w:t>Dice</w:t>
       </w:r>
       <w:r>
-        <w:t xml:space="preserve"> objects required in a </w:t>
-      </w:r>
-      <w:r>
-        <w:rPr>
-          <w:b/>
+        <w:rPr>
+          <w:color w:val="00B0F0"/>
+        </w:rPr>
+        <w:t xml:space="preserve"> </w:t>
+      </w:r>
+      <w:r>
+        <w:t xml:space="preserve">objects required in a </w:t>
+      </w:r>
+      <w:r>
+        <w:rPr>
+          <w:b/>
+          <w:color w:val="00B0F0"/>
         </w:rPr>
         <w:t>Game</w:t>
       </w:r>
@@ -1531,6 +1548,7 @@
       <w:r>
         <w:rPr>
           <w:b/>
+          <w:color w:val="00B0F0"/>
           <w:u w:val="single"/>
         </w:rPr>
         <w:t>Dice</w:t>
@@ -1787,7 +1805,49 @@
         <w:t>T</w:t>
       </w:r>
       <w:r>
-        <w:t>he three Dice created at the beginning of main are reused in each Game.</w:t>
+        <w:t xml:space="preserve">he three </w:t>
+      </w:r>
+      <w:r>
+        <w:rPr>
+          <w:b/>
+          <w:color w:val="00B0F0"/>
+        </w:rPr>
+        <w:t>Dice</w:t>
+      </w:r>
+      <w:r>
+        <w:rPr>
+          <w:color w:val="00B0F0"/>
+        </w:rPr>
+        <w:t xml:space="preserve"> </w:t>
+      </w:r>
+      <w:r>
+        <w:t xml:space="preserve">created at the beginning of </w:t>
+      </w:r>
+      <w:r>
+        <w:rPr>
+          <w:b/>
+          <w:color w:val="92D050"/>
+        </w:rPr>
+        <w:t>main</w:t>
+      </w:r>
+      <w:r>
+        <w:rPr>
+          <w:color w:val="92D050"/>
+        </w:rPr>
+        <w:t xml:space="preserve"> </w:t>
+      </w:r>
+      <w:r>
+        <w:t xml:space="preserve">are reused in each </w:t>
+      </w:r>
+      <w:r>
+        <w:rPr>
+          <w:b/>
+          <w:color w:val="00B0F0"/>
+        </w:rPr>
+        <w:t>Game</w:t>
+      </w:r>
+      <w:r>
+        <w:t>.</w:t>
       </w:r>
     </w:p>
     <w:p/>
@@ -1829,7 +1889,13 @@
         <w:t>private</w:t>
       </w:r>
       <w:r>
-        <w:t xml:space="preserve"> access modifier meaning that the only way it can be changed is through methods in the class itself (there cannot be anything like: Dice dice = new Dice();  dice.value = DiceValue.SPADES; for example)</w:t>
+        <w:t xml:space="preserve"> access modifier meaning that the only way it can be changed is through methods in the class itself (there </w:t>
+      </w:r>
+      <w:r>
+        <w:t xml:space="preserve"> </w:t>
+      </w:r>
+      <w:r>
+        <w:t>cannot be anything like: Dice dice = new Dice();  dice.value = DiceValue.SPADES; for example)</w:t>
       </w:r>
       <w:r>
         <w:t xml:space="preserve">. In our static review we found that the only place in the </w:t>
@@ -1972,12 +2038,619 @@
         <w:t>value</w:t>
       </w:r>
       <w:r>
-        <w:t xml:space="preserve"> is at that moment. To assure our audience that it is not a coincidence, we will do this three times.</w:t>
+        <w:t xml:space="preserve"> is at that moment. To assure our audience that it is not a coincidence, we</w:t>
+      </w:r>
+      <w:r>
+        <w:t xml:space="preserve"> will do this three times (for separate runs of the program).</w:t>
+      </w:r>
+    </w:p>
+    <w:p/>
+    <w:p>
+      <w:pPr>
+        <w:rPr>
+          <w:rStyle w:val="Heading3Char"/>
+        </w:rPr>
+      </w:pPr>
+      <w:r>
+        <w:rPr>
+          <w:rStyle w:val="Heading3Char"/>
+        </w:rPr>
+        <w:t>First one</w:t>
+      </w:r>
+    </w:p>
+    <w:p>
+      <w:r>
+        <w:t>Showing the console window</w:t>
+      </w:r>
+      <w:r>
+        <w:t xml:space="preserve"> (Rolled ANCHOR, HEART, HEART)</w:t>
+      </w:r>
+      <w:r>
+        <w:t>:</w:t>
+      </w:r>
+      <w:r>
+        <w:rPr>
+          <w:noProof/>
+          <w:lang w:eastAsia="en-AU"/>
+        </w:rPr>
+        <w:drawing>
+          <wp:inline distT="0" distB="0" distL="0" distR="0" wp14:anchorId="5E57548D" wp14:editId="1300D291">
+            <wp:extent cx="5731510" cy="2145030"/>
+            <wp:effectExtent l="0" t="0" r="2540" b="7620"/>
+            <wp:docPr id="2" name="Picture 2"/>
+            <wp:cNvGraphicFramePr>
+              <a:graphicFrameLocks xmlns:a="http://schemas.openxmlformats.org/drawingml/2006/main" noChangeAspect="1"/>
+            </wp:cNvGraphicFramePr>
+            <a:graphic xmlns:a="http://schemas.openxmlformats.org/drawingml/2006/main">
+              <a:graphicData uri="http://schemas.openxmlformats.org/drawingml/2006/picture">
+                <pic:pic xmlns:pic="http://schemas.openxmlformats.org/drawingml/2006/picture">
+                  <pic:nvPicPr>
+                    <pic:cNvPr id="1" name=""/>
+                    <pic:cNvPicPr/>
+                  </pic:nvPicPr>
+                  <pic:blipFill>
+                    <a:blip r:embed="rId14"/>
+                    <a:stretch>
+                      <a:fillRect/>
+                    </a:stretch>
+                  </pic:blipFill>
+                  <pic:spPr>
+                    <a:xfrm>
+                      <a:off x="0" y="0"/>
+                      <a:ext cx="5731510" cy="2145030"/>
+                    </a:xfrm>
+                    <a:prstGeom prst="rect">
+                      <a:avLst/>
+                    </a:prstGeom>
+                  </pic:spPr>
+                </pic:pic>
+              </a:graphicData>
+            </a:graphic>
+          </wp:inline>
+        </w:drawing>
+      </w:r>
+    </w:p>
+    <w:p/>
+    <w:p>
+      <w:r>
+        <w:t xml:space="preserve">Showing the values of </w:t>
+      </w:r>
+      <w:r>
+        <w:rPr>
+          <w:b/>
+          <w:color w:val="7030A0"/>
+        </w:rPr>
+        <w:t>value</w:t>
+      </w:r>
+      <w:r>
+        <w:rPr>
+          <w:color w:val="7030A0"/>
+        </w:rPr>
+        <w:t xml:space="preserve"> </w:t>
+      </w:r>
+      <w:r>
+        <w:t xml:space="preserve">(underlined in blue) for each of the </w:t>
+      </w:r>
+      <w:r>
+        <w:rPr>
+          <w:b/>
+          <w:color w:val="00B0F0"/>
+        </w:rPr>
+        <w:t>Dice</w:t>
+      </w:r>
+      <w:r>
+        <w:rPr>
+          <w:color w:val="00B0F0"/>
+        </w:rPr>
+        <w:t xml:space="preserve"> </w:t>
+      </w:r>
+      <w:r>
+        <w:t xml:space="preserve">in </w:t>
+      </w:r>
+      <w:r>
+        <w:rPr>
+          <w:b/>
+          <w:color w:val="00B0F0"/>
+        </w:rPr>
+        <w:t>Game</w:t>
+      </w:r>
+      <w:r>
+        <w:rPr>
+          <w:b/>
+          <w:color w:val="00B0F0"/>
+        </w:rPr>
+        <w:t xml:space="preserve"> </w:t>
+      </w:r>
+      <w:r>
+        <w:t>(values are ANCHOR, HEART, and HEART same as in the console window)</w:t>
+      </w:r>
+      <w:r>
+        <w:t>:</w:t>
+      </w:r>
+    </w:p>
+    <w:p>
+      <w:r>
+        <w:rPr>
+          <w:noProof/>
+          <w:lang w:eastAsia="en-AU"/>
+        </w:rPr>
+        <w:drawing>
+          <wp:inline distT="0" distB="0" distL="0" distR="0">
+            <wp:extent cx="5727700" cy="3149600"/>
+            <wp:effectExtent l="0" t="0" r="6350" b="0"/>
+            <wp:docPr id="6" name="Picture 6"/>
+            <wp:cNvGraphicFramePr>
+              <a:graphicFrameLocks xmlns:a="http://schemas.openxmlformats.org/drawingml/2006/main" noChangeAspect="1"/>
+            </wp:cNvGraphicFramePr>
+            <a:graphic xmlns:a="http://schemas.openxmlformats.org/drawingml/2006/main">
+              <a:graphicData uri="http://schemas.openxmlformats.org/drawingml/2006/picture">
+                <pic:pic xmlns:pic="http://schemas.openxmlformats.org/drawingml/2006/picture">
+                  <pic:nvPicPr>
+                    <pic:cNvPr id="0" name="Picture 1"/>
+                    <pic:cNvPicPr>
+                      <a:picLocks noChangeAspect="1" noChangeArrowheads="1"/>
+                    </pic:cNvPicPr>
+                  </pic:nvPicPr>
+                  <pic:blipFill>
+                    <a:blip r:embed="rId15" cstate="print">
+                      <a:extLst>
+                        <a:ext uri="{28A0092B-C50C-407E-A947-70E740481C1C}">
+                          <a14:useLocalDpi xmlns:a14="http://schemas.microsoft.com/office/drawing/2010/main" val="0"/>
+                        </a:ext>
+                      </a:extLst>
+                    </a:blip>
+                    <a:srcRect/>
+                    <a:stretch>
+                      <a:fillRect/>
+                    </a:stretch>
+                  </pic:blipFill>
+                  <pic:spPr bwMode="auto">
+                    <a:xfrm>
+                      <a:off x="0" y="0"/>
+                      <a:ext cx="5727700" cy="3149600"/>
+                    </a:xfrm>
+                    <a:prstGeom prst="rect">
+                      <a:avLst/>
+                    </a:prstGeom>
+                    <a:noFill/>
+                    <a:ln>
+                      <a:noFill/>
+                    </a:ln>
+                  </pic:spPr>
+                </pic:pic>
+              </a:graphicData>
+            </a:graphic>
+          </wp:inline>
+        </w:drawing>
+      </w:r>
+    </w:p>
+    <w:p/>
+    <w:p>
+      <w:pPr>
+        <w:pStyle w:val="Heading3"/>
+      </w:pPr>
+      <w:r>
+        <w:lastRenderedPageBreak/>
+        <w:t>Second one</w:t>
+      </w:r>
+    </w:p>
+    <w:p>
+      <w:r>
+        <w:t>Showing the console window</w:t>
+      </w:r>
+      <w:r>
+        <w:t xml:space="preserve"> (Rolled ANCHOR, HEART, ANCHOR)</w:t>
+      </w:r>
+      <w:r>
+        <w:t>:</w:t>
+      </w:r>
+    </w:p>
+    <w:p>
+      <w:r>
+        <w:rPr>
+          <w:noProof/>
+          <w:lang w:eastAsia="en-AU"/>
+        </w:rPr>
+        <w:drawing>
+          <wp:inline distT="0" distB="0" distL="0" distR="0" wp14:anchorId="3A76470C" wp14:editId="247A6E0A">
+            <wp:extent cx="5731510" cy="2599690"/>
+            <wp:effectExtent l="0" t="0" r="2540" b="0"/>
+            <wp:docPr id="12" name="Picture 12"/>
+            <wp:cNvGraphicFramePr>
+              <a:graphicFrameLocks xmlns:a="http://schemas.openxmlformats.org/drawingml/2006/main" noChangeAspect="1"/>
+            </wp:cNvGraphicFramePr>
+            <a:graphic xmlns:a="http://schemas.openxmlformats.org/drawingml/2006/main">
+              <a:graphicData uri="http://schemas.openxmlformats.org/drawingml/2006/picture">
+                <pic:pic xmlns:pic="http://schemas.openxmlformats.org/drawingml/2006/picture">
+                  <pic:nvPicPr>
+                    <pic:cNvPr id="1" name=""/>
+                    <pic:cNvPicPr/>
+                  </pic:nvPicPr>
+                  <pic:blipFill>
+                    <a:blip r:embed="rId16"/>
+                    <a:stretch>
+                      <a:fillRect/>
+                    </a:stretch>
+                  </pic:blipFill>
+                  <pic:spPr>
+                    <a:xfrm>
+                      <a:off x="0" y="0"/>
+                      <a:ext cx="5731510" cy="2599690"/>
+                    </a:xfrm>
+                    <a:prstGeom prst="rect">
+                      <a:avLst/>
+                    </a:prstGeom>
+                  </pic:spPr>
+                </pic:pic>
+              </a:graphicData>
+            </a:graphic>
+          </wp:inline>
+        </w:drawing>
+      </w:r>
+    </w:p>
+    <w:p/>
+    <w:p>
+      <w:r>
+        <w:t xml:space="preserve">Showing the values of </w:t>
+      </w:r>
+      <w:r>
+        <w:rPr>
+          <w:b/>
+          <w:color w:val="7030A0"/>
+        </w:rPr>
+        <w:t>value</w:t>
+      </w:r>
+      <w:r>
+        <w:rPr>
+          <w:color w:val="7030A0"/>
+        </w:rPr>
+        <w:t xml:space="preserve"> </w:t>
+      </w:r>
+      <w:r>
+        <w:t xml:space="preserve">(underlined in blue) for each of the </w:t>
+      </w:r>
+      <w:r>
+        <w:rPr>
+          <w:b/>
+          <w:color w:val="00B0F0"/>
+        </w:rPr>
+        <w:t>Dice</w:t>
+      </w:r>
+      <w:r>
+        <w:rPr>
+          <w:color w:val="00B0F0"/>
+        </w:rPr>
+        <w:t xml:space="preserve"> </w:t>
+      </w:r>
+      <w:r>
+        <w:t xml:space="preserve">in </w:t>
+      </w:r>
+      <w:r>
+        <w:rPr>
+          <w:b/>
+          <w:color w:val="00B0F0"/>
+        </w:rPr>
+        <w:t>Game</w:t>
+      </w:r>
+      <w:r>
+        <w:rPr>
+          <w:b/>
+          <w:color w:val="00B0F0"/>
+        </w:rPr>
+        <w:t xml:space="preserve"> </w:t>
+      </w:r>
+      <w:r>
+        <w:t xml:space="preserve">(values are ANCHOR, HEART, and </w:t>
+      </w:r>
+      <w:r>
+        <w:t>ANCHOR</w:t>
+      </w:r>
+      <w:r>
+        <w:t xml:space="preserve"> same as in the console window):</w:t>
+      </w:r>
+    </w:p>
+    <w:p>
+      <w:r>
+        <w:rPr>
+          <w:noProof/>
+          <w:lang w:eastAsia="en-AU"/>
+        </w:rPr>
+        <w:drawing>
+          <wp:inline distT="0" distB="0" distL="0" distR="0">
+            <wp:extent cx="5747385" cy="3265805"/>
+            <wp:effectExtent l="0" t="0" r="5715" b="0"/>
+            <wp:docPr id="14" name="Picture 14"/>
+            <wp:cNvGraphicFramePr>
+              <a:graphicFrameLocks xmlns:a="http://schemas.openxmlformats.org/drawingml/2006/main" noChangeAspect="1"/>
+            </wp:cNvGraphicFramePr>
+            <a:graphic xmlns:a="http://schemas.openxmlformats.org/drawingml/2006/main">
+              <a:graphicData uri="http://schemas.openxmlformats.org/drawingml/2006/picture">
+                <pic:pic xmlns:pic="http://schemas.openxmlformats.org/drawingml/2006/picture">
+                  <pic:nvPicPr>
+                    <pic:cNvPr id="0" name="Picture 3"/>
+                    <pic:cNvPicPr>
+                      <a:picLocks noChangeAspect="1" noChangeArrowheads="1"/>
+                    </pic:cNvPicPr>
+                  </pic:nvPicPr>
+                  <pic:blipFill>
+                    <a:blip r:embed="rId17" cstate="print">
+                      <a:extLst>
+                        <a:ext uri="{28A0092B-C50C-407E-A947-70E740481C1C}">
+                          <a14:useLocalDpi xmlns:a14="http://schemas.microsoft.com/office/drawing/2010/main" val="0"/>
+                        </a:ext>
+                      </a:extLst>
+                    </a:blip>
+                    <a:srcRect/>
+                    <a:stretch>
+                      <a:fillRect/>
+                    </a:stretch>
+                  </pic:blipFill>
+                  <pic:spPr bwMode="auto">
+                    <a:xfrm>
+                      <a:off x="0" y="0"/>
+                      <a:ext cx="5747385" cy="3265805"/>
+                    </a:xfrm>
+                    <a:prstGeom prst="rect">
+                      <a:avLst/>
+                    </a:prstGeom>
+                    <a:noFill/>
+                    <a:ln>
+                      <a:noFill/>
+                    </a:ln>
+                  </pic:spPr>
+                </pic:pic>
+              </a:graphicData>
+            </a:graphic>
+          </wp:inline>
+        </w:drawing>
+      </w:r>
+    </w:p>
+    <w:p/>
+    <w:p>
+      <w:pPr>
+        <w:pStyle w:val="Heading3"/>
+      </w:pPr>
+      <w:r>
+        <w:t>Third one</w:t>
+      </w:r>
+    </w:p>
+    <w:p>
+      <w:r>
+        <w:t>Showing the console window</w:t>
+      </w:r>
+      <w:r>
+        <w:t xml:space="preserve"> (Rolled HEART, HEART, CROWN</w:t>
+      </w:r>
+      <w:r>
+        <w:t>):</w:t>
+      </w:r>
+    </w:p>
+    <w:p>
+      <w:r>
+        <w:rPr>
+          <w:noProof/>
+          <w:lang w:eastAsia="en-AU"/>
+        </w:rPr>
+        <w:lastRenderedPageBreak/>
+        <w:drawing>
+          <wp:inline distT="0" distB="0" distL="0" distR="0" wp14:anchorId="55E41074" wp14:editId="2FD16154">
+            <wp:extent cx="5731510" cy="2539365"/>
+            <wp:effectExtent l="0" t="0" r="2540" b="0"/>
+            <wp:docPr id="15" name="Picture 15"/>
+            <wp:cNvGraphicFramePr>
+              <a:graphicFrameLocks xmlns:a="http://schemas.openxmlformats.org/drawingml/2006/main" noChangeAspect="1"/>
+            </wp:cNvGraphicFramePr>
+            <a:graphic xmlns:a="http://schemas.openxmlformats.org/drawingml/2006/main">
+              <a:graphicData uri="http://schemas.openxmlformats.org/drawingml/2006/picture">
+                <pic:pic xmlns:pic="http://schemas.openxmlformats.org/drawingml/2006/picture">
+                  <pic:nvPicPr>
+                    <pic:cNvPr id="1" name=""/>
+                    <pic:cNvPicPr/>
+                  </pic:nvPicPr>
+                  <pic:blipFill>
+                    <a:blip r:embed="rId18"/>
+                    <a:stretch>
+                      <a:fillRect/>
+                    </a:stretch>
+                  </pic:blipFill>
+                  <pic:spPr>
+                    <a:xfrm>
+                      <a:off x="0" y="0"/>
+                      <a:ext cx="5731510" cy="2539365"/>
+                    </a:xfrm>
+                    <a:prstGeom prst="rect">
+                      <a:avLst/>
+                    </a:prstGeom>
+                  </pic:spPr>
+                </pic:pic>
+              </a:graphicData>
+            </a:graphic>
+          </wp:inline>
+        </w:drawing>
+      </w:r>
+    </w:p>
+    <w:p/>
+    <w:p>
+      <w:r>
+        <w:t xml:space="preserve">Showing the values of </w:t>
+      </w:r>
+      <w:r>
+        <w:rPr>
+          <w:b/>
+          <w:color w:val="7030A0"/>
+        </w:rPr>
+        <w:t>value</w:t>
+      </w:r>
+      <w:r>
+        <w:rPr>
+          <w:color w:val="7030A0"/>
+        </w:rPr>
+        <w:t xml:space="preserve"> </w:t>
+      </w:r>
+      <w:r>
+        <w:t xml:space="preserve">(underlined in blue) for each of the </w:t>
+      </w:r>
+      <w:r>
+        <w:rPr>
+          <w:b/>
+          <w:color w:val="00B0F0"/>
+        </w:rPr>
+        <w:t>Dice</w:t>
+      </w:r>
+      <w:r>
+        <w:rPr>
+          <w:color w:val="00B0F0"/>
+        </w:rPr>
+        <w:t xml:space="preserve"> </w:t>
+      </w:r>
+      <w:r>
+        <w:t xml:space="preserve">in </w:t>
+      </w:r>
+      <w:r>
+        <w:rPr>
+          <w:b/>
+          <w:color w:val="00B0F0"/>
+        </w:rPr>
+        <w:t>Game</w:t>
+      </w:r>
+      <w:r>
+        <w:rPr>
+          <w:b/>
+          <w:color w:val="00B0F0"/>
+        </w:rPr>
+        <w:t xml:space="preserve"> </w:t>
+      </w:r>
+      <w:r>
+        <w:t xml:space="preserve">(values are HEART, HEART, </w:t>
+      </w:r>
+      <w:r>
+        <w:t xml:space="preserve">and </w:t>
+      </w:r>
+      <w:r>
+        <w:t>CROWN</w:t>
+      </w:r>
+      <w:r>
+        <w:t xml:space="preserve"> </w:t>
+      </w:r>
+      <w:r>
+        <w:t>same as in the console window):</w:t>
+      </w:r>
+    </w:p>
+    <w:p>
+      <w:r>
+        <w:rPr>
+          <w:noProof/>
+          <w:lang w:eastAsia="en-AU"/>
+        </w:rPr>
+        <w:drawing>
+          <wp:inline distT="0" distB="0" distL="0" distR="0">
+            <wp:extent cx="5727700" cy="3365500"/>
+            <wp:effectExtent l="0" t="0" r="6350" b="6350"/>
+            <wp:docPr id="16" name="Picture 16"/>
+            <wp:cNvGraphicFramePr>
+              <a:graphicFrameLocks xmlns:a="http://schemas.openxmlformats.org/drawingml/2006/main" noChangeAspect="1"/>
+            </wp:cNvGraphicFramePr>
+            <a:graphic xmlns:a="http://schemas.openxmlformats.org/drawingml/2006/main">
+              <a:graphicData uri="http://schemas.openxmlformats.org/drawingml/2006/picture">
+                <pic:pic xmlns:pic="http://schemas.openxmlformats.org/drawingml/2006/picture">
+                  <pic:nvPicPr>
+                    <pic:cNvPr id="0" name="Picture 4"/>
+                    <pic:cNvPicPr>
+                      <a:picLocks noChangeAspect="1" noChangeArrowheads="1"/>
+                    </pic:cNvPicPr>
+                  </pic:nvPicPr>
+                  <pic:blipFill>
+                    <a:blip r:embed="rId19" cstate="print">
+                      <a:extLst>
+                        <a:ext uri="{28A0092B-C50C-407E-A947-70E740481C1C}">
+                          <a14:useLocalDpi xmlns:a14="http://schemas.microsoft.com/office/drawing/2010/main" val="0"/>
+                        </a:ext>
+                      </a:extLst>
+                    </a:blip>
+                    <a:srcRect/>
+                    <a:stretch>
+                      <a:fillRect/>
+                    </a:stretch>
+                  </pic:blipFill>
+                  <pic:spPr bwMode="auto">
+                    <a:xfrm>
+                      <a:off x="0" y="0"/>
+                      <a:ext cx="5727700" cy="3365500"/>
+                    </a:xfrm>
+                    <a:prstGeom prst="rect">
+                      <a:avLst/>
+                    </a:prstGeom>
+                    <a:noFill/>
+                    <a:ln>
+                      <a:noFill/>
+                    </a:ln>
+                  </pic:spPr>
+                </pic:pic>
+              </a:graphicData>
+            </a:graphic>
+          </wp:inline>
+        </w:drawing>
+      </w:r>
+    </w:p>
+    <w:p/>
+    <w:p>
+      <w:r>
+        <w:t xml:space="preserve">In all three runs of the program, the output to the console was identical to the </w:t>
+      </w:r>
+      <w:r>
+        <w:rPr>
+          <w:b/>
+          <w:color w:val="7030A0"/>
+        </w:rPr>
+        <w:t>value</w:t>
+      </w:r>
+      <w:r>
+        <w:rPr>
+          <w:color w:val="7030A0"/>
+        </w:rPr>
+        <w:t xml:space="preserve"> </w:t>
+      </w:r>
+      <w:r>
+        <w:t xml:space="preserve">of the </w:t>
+      </w:r>
+      <w:r>
+        <w:rPr>
+          <w:b/>
+          <w:color w:val="00B0F0"/>
+        </w:rPr>
+        <w:t>Dice</w:t>
+      </w:r>
+      <w:r>
+        <w:rPr>
+          <w:color w:val="00B0F0"/>
+        </w:rPr>
+        <w:t xml:space="preserve"> </w:t>
+      </w:r>
+      <w:r>
+        <w:t xml:space="preserve">in </w:t>
+      </w:r>
+      <w:r>
+        <w:rPr>
+          <w:b/>
+          <w:color w:val="00B0F0"/>
+        </w:rPr>
+        <w:t>Game</w:t>
+      </w:r>
+      <w:r>
+        <w:t xml:space="preserve">. It could be a massive coincidence, but having done it </w:t>
+      </w:r>
+      <w:r>
+        <w:rPr>
+          <w:u w:val="single"/>
+        </w:rPr>
+        <w:t>three times</w:t>
+      </w:r>
+      <w:r>
+        <w:t xml:space="preserve"> and with the static review corroborating this conclusion, I think we can say hypothesis 3 is proven.</w:t>
       </w:r>
       <w:bookmarkStart w:id="0" w:name="_GoBack"/>
       <w:bookmarkEnd w:id="0"/>
     </w:p>
-    <w:p/>
     <w:sectPr>
       <w:pgSz w:w="11906" w:h="16838"/>
       <w:pgMar w:top="1440" w:right="1440" w:bottom="1440" w:left="1440" w:header="708" w:footer="708" w:gutter="0"/>
@@ -2867,6 +3540,28 @@
       <w:szCs w:val="26"/>
     </w:rPr>
   </w:style>
+  <w:style w:type="paragraph" w:styleId="Heading3">
+    <w:name w:val="heading 3"/>
+    <w:basedOn w:val="Normal"/>
+    <w:next w:val="Normal"/>
+    <w:link w:val="Heading3Char"/>
+    <w:uiPriority w:val="9"/>
+    <w:unhideWhenUsed/>
+    <w:qFormat/>
+    <w:rsid w:val="00BE41D4"/>
+    <w:pPr>
+      <w:keepNext/>
+      <w:keepLines/>
+      <w:spacing w:before="40" w:after="0"/>
+      <w:outlineLvl w:val="2"/>
+    </w:pPr>
+    <w:rPr>
+      <w:rFonts w:asciiTheme="majorHAnsi" w:eastAsiaTheme="majorEastAsia" w:hAnsiTheme="majorHAnsi" w:cstheme="majorBidi"/>
+      <w:color w:val="1F4D78" w:themeColor="accent1" w:themeShade="7F"/>
+      <w:sz w:val="24"/>
+      <w:szCs w:val="24"/>
+    </w:rPr>
+  </w:style>
   <w:style w:type="character" w:default="1" w:styleId="DefaultParagraphFont">
     <w:name w:val="Default Paragraph Font"/>
     <w:uiPriority w:val="1"/>
@@ -2963,6 +3658,19 @@
       <w:color w:val="2E74B5" w:themeColor="accent1" w:themeShade="BF"/>
       <w:sz w:val="26"/>
       <w:szCs w:val="26"/>
+    </w:rPr>
+  </w:style>
+  <w:style w:type="character" w:customStyle="1" w:styleId="Heading3Char">
+    <w:name w:val="Heading 3 Char"/>
+    <w:basedOn w:val="DefaultParagraphFont"/>
+    <w:link w:val="Heading3"/>
+    <w:uiPriority w:val="9"/>
+    <w:rsid w:val="00BE41D4"/>
+    <w:rPr>
+      <w:rFonts w:asciiTheme="majorHAnsi" w:eastAsiaTheme="majorEastAsia" w:hAnsiTheme="majorHAnsi" w:cstheme="majorBidi"/>
+      <w:color w:val="1F4D78" w:themeColor="accent1" w:themeShade="7F"/>
+      <w:sz w:val="24"/>
+      <w:szCs w:val="24"/>
     </w:rPr>
   </w:style>
 </w:styles>

</xml_diff>

<commit_message>
fixes formatting for bug 4 investigation doc
</commit_message>
<xml_diff>
--- a/Bug 4 Investigation.docx
+++ b/Bug 4 Investigation.docx
@@ -47,7 +47,10 @@
         <w:t>green</w:t>
       </w:r>
       <w:r>
-        <w:t xml:space="preserve"> words are instance methods, and </w:t>
+        <w:t xml:space="preserve"> words are </w:t>
+      </w:r>
+      <w:r>
+        <w:t xml:space="preserve">methods, and </w:t>
       </w:r>
       <w:r>
         <w:rPr>
@@ -57,7 +60,12 @@
         <w:t>purple</w:t>
       </w:r>
       <w:r>
-        <w:t xml:space="preserve"> words are instance variables.</w:t>
+        <w:t xml:space="preserve"> words are instance variab</w:t>
+      </w:r>
+      <w:bookmarkStart w:id="0" w:name="_GoBack"/>
+      <w:bookmarkEnd w:id="0"/>
+      <w:r>
+        <w:t>les.</w:t>
       </w:r>
       <w:r>
         <w:t xml:space="preserve"> (If a word is not coloured, that means it is being used in its natural English sense).</w:t>
@@ -114,7 +122,7 @@
           <w:r>
             <w:fldChar w:fldCharType="separate"/>
           </w:r>
-          <w:hyperlink w:anchor="_Toc463449828" w:history="1">
+          <w:hyperlink w:anchor="_Toc463452836" w:history="1">
             <w:r>
               <w:rPr>
                 <w:rStyle w:val="Hyperlink"/>
@@ -141,7 +149,7 @@
                 <w:noProof/>
                 <w:webHidden/>
               </w:rPr>
-              <w:instrText xml:space="preserve"> PAGEREF _Toc463449828 \h </w:instrText>
+              <w:instrText xml:space="preserve"> PAGEREF _Toc463452836 \h </w:instrText>
             </w:r>
             <w:r>
               <w:rPr>
@@ -161,7 +169,7 @@
                 <w:noProof/>
                 <w:webHidden/>
               </w:rPr>
-              <w:t>1</w:t>
+              <w:t>2</w:t>
             </w:r>
             <w:r>
               <w:rPr>
@@ -184,7 +192,7 @@
               <w:lang w:eastAsia="en-AU"/>
             </w:rPr>
           </w:pPr>
-          <w:hyperlink w:anchor="_Toc463449829" w:history="1">
+          <w:hyperlink w:anchor="_Toc463452837" w:history="1">
             <w:r>
               <w:rPr>
                 <w:rStyle w:val="Hyperlink"/>
@@ -211,7 +219,7 @@
                 <w:noProof/>
                 <w:webHidden/>
               </w:rPr>
-              <w:instrText xml:space="preserve"> PAGEREF _Toc463449829 \h </w:instrText>
+              <w:instrText xml:space="preserve"> PAGEREF _Toc463452837 \h </w:instrText>
             </w:r>
             <w:r>
               <w:rPr>
@@ -231,7 +239,7 @@
                 <w:noProof/>
                 <w:webHidden/>
               </w:rPr>
-              <w:t>1</w:t>
+              <w:t>3</w:t>
             </w:r>
             <w:r>
               <w:rPr>
@@ -254,7 +262,7 @@
               <w:lang w:eastAsia="en-AU"/>
             </w:rPr>
           </w:pPr>
-          <w:hyperlink w:anchor="_Toc463449830" w:history="1">
+          <w:hyperlink w:anchor="_Toc463452838" w:history="1">
             <w:r>
               <w:rPr>
                 <w:rStyle w:val="Hyperlink"/>
@@ -281,7 +289,7 @@
                 <w:noProof/>
                 <w:webHidden/>
               </w:rPr>
-              <w:instrText xml:space="preserve"> PAGEREF _Toc463449830 \h </w:instrText>
+              <w:instrText xml:space="preserve"> PAGEREF _Toc463452838 \h </w:instrText>
             </w:r>
             <w:r>
               <w:rPr>
@@ -301,7 +309,7 @@
                 <w:noProof/>
                 <w:webHidden/>
               </w:rPr>
-              <w:t>4</w:t>
+              <w:t>6</w:t>
             </w:r>
             <w:r>
               <w:rPr>
@@ -324,7 +332,7 @@
               <w:lang w:eastAsia="en-AU"/>
             </w:rPr>
           </w:pPr>
-          <w:hyperlink w:anchor="_Toc463449831" w:history="1">
+          <w:hyperlink w:anchor="_Toc463452839" w:history="1">
             <w:r>
               <w:rPr>
                 <w:rStyle w:val="Hyperlink"/>
@@ -351,7 +359,7 @@
                 <w:noProof/>
                 <w:webHidden/>
               </w:rPr>
-              <w:instrText xml:space="preserve"> PAGEREF _Toc463449831 \h </w:instrText>
+              <w:instrText xml:space="preserve"> PAGEREF _Toc463452839 \h </w:instrText>
             </w:r>
             <w:r>
               <w:rPr>
@@ -371,7 +379,7 @@
                 <w:noProof/>
                 <w:webHidden/>
               </w:rPr>
-              <w:t>4</w:t>
+              <w:t>6</w:t>
             </w:r>
             <w:r>
               <w:rPr>
@@ -394,7 +402,7 @@
               <w:lang w:eastAsia="en-AU"/>
             </w:rPr>
           </w:pPr>
-          <w:hyperlink w:anchor="_Toc463449832" w:history="1">
+          <w:hyperlink w:anchor="_Toc463452840" w:history="1">
             <w:r>
               <w:rPr>
                 <w:rStyle w:val="Hyperlink"/>
@@ -421,7 +429,7 @@
                 <w:noProof/>
                 <w:webHidden/>
               </w:rPr>
-              <w:instrText xml:space="preserve"> PAGEREF _Toc463449832 \h </w:instrText>
+              <w:instrText xml:space="preserve"> PAGEREF _Toc463452840 \h </w:instrText>
             </w:r>
             <w:r>
               <w:rPr>
@@ -441,7 +449,7 @@
                 <w:noProof/>
                 <w:webHidden/>
               </w:rPr>
-              <w:t>6</w:t>
+              <w:t>8</w:t>
             </w:r>
             <w:r>
               <w:rPr>
@@ -464,7 +472,7 @@
               <w:lang w:eastAsia="en-AU"/>
             </w:rPr>
           </w:pPr>
-          <w:hyperlink w:anchor="_Toc463449833" w:history="1">
+          <w:hyperlink w:anchor="_Toc463452841" w:history="1">
             <w:r>
               <w:rPr>
                 <w:rStyle w:val="Hyperlink"/>
@@ -491,7 +499,7 @@
                 <w:noProof/>
                 <w:webHidden/>
               </w:rPr>
-              <w:instrText xml:space="preserve"> PAGEREF _Toc463449833 \h </w:instrText>
+              <w:instrText xml:space="preserve"> PAGEREF _Toc463452841 \h </w:instrText>
             </w:r>
             <w:r>
               <w:rPr>
@@ -511,7 +519,7 @@
                 <w:noProof/>
                 <w:webHidden/>
               </w:rPr>
-              <w:t>7</w:t>
+              <w:t>8</w:t>
             </w:r>
             <w:r>
               <w:rPr>
@@ -534,7 +542,7 @@
               <w:lang w:eastAsia="en-AU"/>
             </w:rPr>
           </w:pPr>
-          <w:hyperlink w:anchor="_Toc463449834" w:history="1">
+          <w:hyperlink w:anchor="_Toc463452842" w:history="1">
             <w:r>
               <w:rPr>
                 <w:rStyle w:val="Hyperlink"/>
@@ -561,7 +569,7 @@
                 <w:noProof/>
                 <w:webHidden/>
               </w:rPr>
-              <w:instrText xml:space="preserve"> PAGEREF _Toc463449834 \h </w:instrText>
+              <w:instrText xml:space="preserve"> PAGEREF _Toc463452842 \h </w:instrText>
             </w:r>
             <w:r>
               <w:rPr>
@@ -581,7 +589,7 @@
                 <w:noProof/>
                 <w:webHidden/>
               </w:rPr>
-              <w:t>7</w:t>
+              <w:t>8</w:t>
             </w:r>
             <w:r>
               <w:rPr>
@@ -604,7 +612,7 @@
               <w:lang w:eastAsia="en-AU"/>
             </w:rPr>
           </w:pPr>
-          <w:hyperlink w:anchor="_Toc463449835" w:history="1">
+          <w:hyperlink w:anchor="_Toc463452843" w:history="1">
             <w:r>
               <w:rPr>
                 <w:rStyle w:val="Hyperlink"/>
@@ -631,7 +639,7 @@
                 <w:noProof/>
                 <w:webHidden/>
               </w:rPr>
-              <w:instrText xml:space="preserve"> PAGEREF _Toc463449835 \h </w:instrText>
+              <w:instrText xml:space="preserve"> PAGEREF _Toc463452843 \h </w:instrText>
             </w:r>
             <w:r>
               <w:rPr>
@@ -651,7 +659,7 @@
                 <w:noProof/>
                 <w:webHidden/>
               </w:rPr>
-              <w:t>8</w:t>
+              <w:t>9</w:t>
             </w:r>
             <w:r>
               <w:rPr>
@@ -674,7 +682,7 @@
               <w:lang w:eastAsia="en-AU"/>
             </w:rPr>
           </w:pPr>
-          <w:hyperlink w:anchor="_Toc463449836" w:history="1">
+          <w:hyperlink w:anchor="_Toc463452844" w:history="1">
             <w:r>
               <w:rPr>
                 <w:rStyle w:val="Hyperlink"/>
@@ -701,7 +709,7 @@
                 <w:noProof/>
                 <w:webHidden/>
               </w:rPr>
-              <w:instrText xml:space="preserve"> PAGEREF _Toc463449836 \h </w:instrText>
+              <w:instrText xml:space="preserve"> PAGEREF _Toc463452844 \h </w:instrText>
             </w:r>
             <w:r>
               <w:rPr>
@@ -721,7 +729,287 @@
                 <w:noProof/>
                 <w:webHidden/>
               </w:rPr>
-              <w:t>8</w:t>
+              <w:t>10</w:t>
+            </w:r>
+            <w:r>
+              <w:rPr>
+                <w:noProof/>
+                <w:webHidden/>
+              </w:rPr>
+              <w:fldChar w:fldCharType="end"/>
+            </w:r>
+          </w:hyperlink>
+        </w:p>
+        <w:p>
+          <w:pPr>
+            <w:pStyle w:val="TOC1"/>
+            <w:tabs>
+              <w:tab w:val="right" w:leader="dot" w:pos="9016"/>
+            </w:tabs>
+            <w:rPr>
+              <w:rFonts w:eastAsiaTheme="minorEastAsia"/>
+              <w:noProof/>
+              <w:lang w:eastAsia="en-AU"/>
+            </w:rPr>
+          </w:pPr>
+          <w:hyperlink w:anchor="_Toc463452845" w:history="1">
+            <w:r>
+              <w:rPr>
+                <w:rStyle w:val="Hyperlink"/>
+                <w:noProof/>
+              </w:rPr>
+              <w:t>Resolution</w:t>
+            </w:r>
+            <w:r>
+              <w:rPr>
+                <w:noProof/>
+                <w:webHidden/>
+              </w:rPr>
+              <w:tab/>
+            </w:r>
+            <w:r>
+              <w:rPr>
+                <w:noProof/>
+                <w:webHidden/>
+              </w:rPr>
+              <w:fldChar w:fldCharType="begin"/>
+            </w:r>
+            <w:r>
+              <w:rPr>
+                <w:noProof/>
+                <w:webHidden/>
+              </w:rPr>
+              <w:instrText xml:space="preserve"> PAGEREF _Toc463452845 \h </w:instrText>
+            </w:r>
+            <w:r>
+              <w:rPr>
+                <w:noProof/>
+                <w:webHidden/>
+              </w:rPr>
+            </w:r>
+            <w:r>
+              <w:rPr>
+                <w:noProof/>
+                <w:webHidden/>
+              </w:rPr>
+              <w:fldChar w:fldCharType="separate"/>
+            </w:r>
+            <w:r>
+              <w:rPr>
+                <w:noProof/>
+                <w:webHidden/>
+              </w:rPr>
+              <w:t>12</w:t>
+            </w:r>
+            <w:r>
+              <w:rPr>
+                <w:noProof/>
+                <w:webHidden/>
+              </w:rPr>
+              <w:fldChar w:fldCharType="end"/>
+            </w:r>
+          </w:hyperlink>
+        </w:p>
+        <w:p>
+          <w:pPr>
+            <w:pStyle w:val="TOC2"/>
+            <w:tabs>
+              <w:tab w:val="right" w:leader="dot" w:pos="9016"/>
+            </w:tabs>
+            <w:rPr>
+              <w:rFonts w:eastAsiaTheme="minorEastAsia"/>
+              <w:noProof/>
+              <w:lang w:eastAsia="en-AU"/>
+            </w:rPr>
+          </w:pPr>
+          <w:hyperlink w:anchor="_Toc463452846" w:history="1">
+            <w:r>
+              <w:rPr>
+                <w:rStyle w:val="Hyperlink"/>
+                <w:noProof/>
+              </w:rPr>
+              <w:t>Risk assessment</w:t>
+            </w:r>
+            <w:r>
+              <w:rPr>
+                <w:noProof/>
+                <w:webHidden/>
+              </w:rPr>
+              <w:tab/>
+            </w:r>
+            <w:r>
+              <w:rPr>
+                <w:noProof/>
+                <w:webHidden/>
+              </w:rPr>
+              <w:fldChar w:fldCharType="begin"/>
+            </w:r>
+            <w:r>
+              <w:rPr>
+                <w:noProof/>
+                <w:webHidden/>
+              </w:rPr>
+              <w:instrText xml:space="preserve"> PAGEREF _Toc463452846 \h </w:instrText>
+            </w:r>
+            <w:r>
+              <w:rPr>
+                <w:noProof/>
+                <w:webHidden/>
+              </w:rPr>
+            </w:r>
+            <w:r>
+              <w:rPr>
+                <w:noProof/>
+                <w:webHidden/>
+              </w:rPr>
+              <w:fldChar w:fldCharType="separate"/>
+            </w:r>
+            <w:r>
+              <w:rPr>
+                <w:noProof/>
+                <w:webHidden/>
+              </w:rPr>
+              <w:t>12</w:t>
+            </w:r>
+            <w:r>
+              <w:rPr>
+                <w:noProof/>
+                <w:webHidden/>
+              </w:rPr>
+              <w:fldChar w:fldCharType="end"/>
+            </w:r>
+          </w:hyperlink>
+        </w:p>
+        <w:p>
+          <w:pPr>
+            <w:pStyle w:val="TOC2"/>
+            <w:tabs>
+              <w:tab w:val="right" w:leader="dot" w:pos="9016"/>
+            </w:tabs>
+            <w:rPr>
+              <w:rFonts w:eastAsiaTheme="minorEastAsia"/>
+              <w:noProof/>
+              <w:lang w:eastAsia="en-AU"/>
+            </w:rPr>
+          </w:pPr>
+          <w:hyperlink w:anchor="_Toc463452847" w:history="1">
+            <w:r>
+              <w:rPr>
+                <w:rStyle w:val="Hyperlink"/>
+                <w:noProof/>
+              </w:rPr>
+              <w:t>Testing the solution</w:t>
+            </w:r>
+            <w:r>
+              <w:rPr>
+                <w:noProof/>
+                <w:webHidden/>
+              </w:rPr>
+              <w:tab/>
+            </w:r>
+            <w:r>
+              <w:rPr>
+                <w:noProof/>
+                <w:webHidden/>
+              </w:rPr>
+              <w:fldChar w:fldCharType="begin"/>
+            </w:r>
+            <w:r>
+              <w:rPr>
+                <w:noProof/>
+                <w:webHidden/>
+              </w:rPr>
+              <w:instrText xml:space="preserve"> PAGEREF _Toc463452847 \h </w:instrText>
+            </w:r>
+            <w:r>
+              <w:rPr>
+                <w:noProof/>
+                <w:webHidden/>
+              </w:rPr>
+            </w:r>
+            <w:r>
+              <w:rPr>
+                <w:noProof/>
+                <w:webHidden/>
+              </w:rPr>
+              <w:fldChar w:fldCharType="separate"/>
+            </w:r>
+            <w:r>
+              <w:rPr>
+                <w:noProof/>
+                <w:webHidden/>
+              </w:rPr>
+              <w:t>13</w:t>
+            </w:r>
+            <w:r>
+              <w:rPr>
+                <w:noProof/>
+                <w:webHidden/>
+              </w:rPr>
+              <w:fldChar w:fldCharType="end"/>
+            </w:r>
+          </w:hyperlink>
+        </w:p>
+        <w:p>
+          <w:pPr>
+            <w:pStyle w:val="TOC1"/>
+            <w:tabs>
+              <w:tab w:val="right" w:leader="dot" w:pos="9016"/>
+            </w:tabs>
+            <w:rPr>
+              <w:rFonts w:eastAsiaTheme="minorEastAsia"/>
+              <w:noProof/>
+              <w:lang w:eastAsia="en-AU"/>
+            </w:rPr>
+          </w:pPr>
+          <w:hyperlink w:anchor="_Toc463452848" w:history="1">
+            <w:r>
+              <w:rPr>
+                <w:rStyle w:val="Hyperlink"/>
+                <w:noProof/>
+              </w:rPr>
+              <w:t>Conclusion</w:t>
+            </w:r>
+            <w:r>
+              <w:rPr>
+                <w:noProof/>
+                <w:webHidden/>
+              </w:rPr>
+              <w:tab/>
+            </w:r>
+            <w:r>
+              <w:rPr>
+                <w:noProof/>
+                <w:webHidden/>
+              </w:rPr>
+              <w:fldChar w:fldCharType="begin"/>
+            </w:r>
+            <w:r>
+              <w:rPr>
+                <w:noProof/>
+                <w:webHidden/>
+              </w:rPr>
+              <w:instrText xml:space="preserve"> PAGEREF _Toc463452848 \h </w:instrText>
+            </w:r>
+            <w:r>
+              <w:rPr>
+                <w:noProof/>
+                <w:webHidden/>
+              </w:rPr>
+            </w:r>
+            <w:r>
+              <w:rPr>
+                <w:noProof/>
+                <w:webHidden/>
+              </w:rPr>
+              <w:fldChar w:fldCharType="separate"/>
+            </w:r>
+            <w:r>
+              <w:rPr>
+                <w:noProof/>
+                <w:webHidden/>
+              </w:rPr>
+              <w:t>14</w:t>
             </w:r>
             <w:r>
               <w:rPr>
@@ -748,29 +1036,67 @@
     <w:p/>
     <w:p>
       <w:pPr>
+        <w:rPr>
+          <w:rFonts w:asciiTheme="majorHAnsi" w:eastAsiaTheme="majorEastAsia" w:hAnsiTheme="majorHAnsi" w:cstheme="majorBidi"/>
+          <w:color w:val="2E74B5" w:themeColor="accent1" w:themeShade="BF"/>
+          <w:sz w:val="32"/>
+          <w:szCs w:val="32"/>
+        </w:rPr>
+      </w:pPr>
+      <w:r>
+        <w:br w:type="page"/>
+      </w:r>
+    </w:p>
+    <w:p>
+      <w:pPr>
         <w:pStyle w:val="Heading1"/>
       </w:pPr>
-      <w:bookmarkStart w:id="0" w:name="_Toc463449828"/>
-      <w:r>
+      <w:bookmarkStart w:id="1" w:name="_Toc463452836"/>
+      <w:r>
+        <w:lastRenderedPageBreak/>
         <w:t>Description</w:t>
       </w:r>
-      <w:bookmarkEnd w:id="0"/>
-    </w:p>
-    <w:p>
-      <w:r>
-        <w:t>All rolls are identical in every game of each run through of Main. For example, it could be CROWN, CLUB, HEART repeated for every roll for every game. However, when the run is repeated, this roll can change. For example, in the next run it could be HEART, DIAMOND, DIAMOND repeated on every roll of every game.</w:t>
+      <w:bookmarkEnd w:id="1"/>
+    </w:p>
+    <w:p>
+      <w:r>
+        <w:t xml:space="preserve">All rolls are identical in every game of each run through of </w:t>
+      </w:r>
+      <w:r>
+        <w:rPr>
+          <w:b/>
+          <w:color w:val="00B0F0"/>
+        </w:rPr>
+        <w:t>Main</w:t>
+      </w:r>
+      <w:r>
+        <w:t>. For example, it could be CROWN, CLUB, HEART repeated for every roll for every game. However, when the run is repeated, this roll can change. For example, in the next run it could be HEART, DIAMOND, DIAMOND repeated on every roll of every game.</w:t>
       </w:r>
     </w:p>
     <w:p/>
     <w:p>
       <w:pPr>
+        <w:rPr>
+          <w:rFonts w:asciiTheme="majorHAnsi" w:eastAsiaTheme="majorEastAsia" w:hAnsiTheme="majorHAnsi" w:cstheme="majorBidi"/>
+          <w:color w:val="2E74B5" w:themeColor="accent1" w:themeShade="BF"/>
+          <w:sz w:val="32"/>
+          <w:szCs w:val="32"/>
+        </w:rPr>
+      </w:pPr>
+      <w:r>
+        <w:br w:type="page"/>
+      </w:r>
+    </w:p>
+    <w:p>
+      <w:pPr>
         <w:pStyle w:val="Heading1"/>
       </w:pPr>
-      <w:bookmarkStart w:id="1" w:name="_Toc463449829"/>
-      <w:r>
+      <w:bookmarkStart w:id="2" w:name="_Toc463452837"/>
+      <w:r>
+        <w:lastRenderedPageBreak/>
         <w:t>Static Review</w:t>
       </w:r>
-      <w:bookmarkEnd w:id="1"/>
+      <w:bookmarkEnd w:id="2"/>
     </w:p>
     <w:p>
       <w:r>
@@ -791,6 +1117,7 @@
       <w:r>
         <w:t xml:space="preserve">generate a new </w:t>
       </w:r>
+      <w:proofErr w:type="spellStart"/>
       <w:r>
         <w:rPr>
           <w:b/>
@@ -798,6 +1125,7 @@
         </w:rPr>
         <w:t>DiceValue</w:t>
       </w:r>
+      <w:proofErr w:type="spellEnd"/>
       <w:r>
         <w:rPr>
           <w:color w:val="00B0F0"/>
@@ -866,6 +1194,7 @@
       <w:r>
         <w:t xml:space="preserve">’s </w:t>
       </w:r>
+      <w:proofErr w:type="spellStart"/>
       <w:r>
         <w:rPr>
           <w:b/>
@@ -873,6 +1202,7 @@
         </w:rPr>
         <w:t>playRound</w:t>
       </w:r>
+      <w:proofErr w:type="spellEnd"/>
       <w:r>
         <w:rPr>
           <w:color w:val="92D050"/>
@@ -928,7 +1258,6 @@
           <w:noProof/>
           <w:lang w:eastAsia="en-AU"/>
         </w:rPr>
-        <w:lastRenderedPageBreak/>
         <w:drawing>
           <wp:inline distT="0" distB="0" distL="0" distR="0" wp14:anchorId="6AA846DC" wp14:editId="1D68A863">
             <wp:extent cx="5731510" cy="3307080"/>
@@ -993,6 +1322,7 @@
         </w:rPr>
         <w:t xml:space="preserve">’s </w:t>
       </w:r>
+      <w:proofErr w:type="spellStart"/>
       <w:r>
         <w:rPr>
           <w:b/>
@@ -1001,6 +1331,7 @@
         </w:rPr>
         <w:t>playRound</w:t>
       </w:r>
+      <w:proofErr w:type="spellEnd"/>
       <w:r>
         <w:rPr>
           <w:u w:val="single"/>
@@ -1058,15 +1389,33 @@
     <w:p>
       <w:pPr>
         <w:rPr>
-          <w:u w:val="single"/>
-        </w:rPr>
-      </w:pPr>
-      <w:r>
-        <w:rPr>
-          <w:b/>
-          <w:color w:val="00B0F0"/>
-          <w:u w:val="single"/>
-        </w:rPr>
+          <w:b/>
+          <w:color w:val="00B0F0"/>
+          <w:u w:val="single"/>
+        </w:rPr>
+      </w:pPr>
+      <w:r>
+        <w:rPr>
+          <w:b/>
+          <w:color w:val="00B0F0"/>
+          <w:u w:val="single"/>
+        </w:rPr>
+        <w:br w:type="page"/>
+      </w:r>
+    </w:p>
+    <w:p>
+      <w:pPr>
+        <w:rPr>
+          <w:u w:val="single"/>
+        </w:rPr>
+      </w:pPr>
+      <w:r>
+        <w:rPr>
+          <w:b/>
+          <w:color w:val="00B0F0"/>
+          <w:u w:val="single"/>
+        </w:rPr>
+        <w:lastRenderedPageBreak/>
         <w:t>Dice</w:t>
       </w:r>
       <w:r>
@@ -1101,7 +1450,6 @@
           <w:noProof/>
           <w:lang w:eastAsia="en-AU"/>
         </w:rPr>
-        <w:lastRenderedPageBreak/>
         <w:drawing>
           <wp:inline distT="0" distB="0" distL="0" distR="0" wp14:anchorId="09680EF9" wp14:editId="3B0C2250">
             <wp:extent cx="5210175" cy="1352550"/>
@@ -1188,6 +1536,7 @@
       <w:r>
         <w:t xml:space="preserve">of type </w:t>
       </w:r>
+      <w:proofErr w:type="spellStart"/>
       <w:r>
         <w:rPr>
           <w:b/>
@@ -1195,6 +1544,7 @@
         </w:rPr>
         <w:t>DiceValue</w:t>
       </w:r>
+      <w:proofErr w:type="spellEnd"/>
       <w:r>
         <w:rPr>
           <w:b/>
@@ -1223,6 +1573,7 @@
       <w:r>
         <w:t xml:space="preserve">’s </w:t>
       </w:r>
+      <w:proofErr w:type="spellStart"/>
       <w:r>
         <w:rPr>
           <w:b/>
@@ -1230,6 +1581,7 @@
         </w:rPr>
         <w:t>playRound</w:t>
       </w:r>
+      <w:proofErr w:type="spellEnd"/>
       <w:r>
         <w:rPr>
           <w:color w:val="92D050"/>
@@ -1274,6 +1626,7 @@
       <w:r>
         <w:t xml:space="preserve">(it returns a </w:t>
       </w:r>
+      <w:proofErr w:type="spellStart"/>
       <w:r>
         <w:rPr>
           <w:b/>
@@ -1281,6 +1634,7 @@
         </w:rPr>
         <w:t>DiceValue</w:t>
       </w:r>
+      <w:proofErr w:type="spellEnd"/>
       <w:r>
         <w:rPr>
           <w:color w:val="00B0F0"/>
@@ -1290,6 +1644,7 @@
       <w:r>
         <w:t xml:space="preserve">object which is not captured – in </w:t>
       </w:r>
+      <w:proofErr w:type="spellStart"/>
       <w:r>
         <w:rPr>
           <w:b/>
@@ -1297,6 +1652,7 @@
         </w:rPr>
         <w:t>playRound</w:t>
       </w:r>
+      <w:proofErr w:type="spellEnd"/>
       <w:r>
         <w:rPr>
           <w:color w:val="92D050"/>
@@ -1408,6 +1764,7 @@
       <w:r>
         <w:t xml:space="preserve">’s </w:t>
       </w:r>
+      <w:proofErr w:type="spellStart"/>
       <w:r>
         <w:rPr>
           <w:b/>
@@ -1415,6 +1772,7 @@
         </w:rPr>
         <w:t>getRandom</w:t>
       </w:r>
+      <w:proofErr w:type="spellEnd"/>
       <w:r>
         <w:rPr>
           <w:color w:val="92D050"/>
@@ -1456,6 +1814,7 @@
       <w:r>
         <w:t xml:space="preserve">does is call </w:t>
       </w:r>
+      <w:proofErr w:type="spellStart"/>
       <w:r>
         <w:rPr>
           <w:b/>
@@ -1463,9 +1822,11 @@
         </w:rPr>
         <w:t>getRandom</w:t>
       </w:r>
+      <w:proofErr w:type="spellEnd"/>
       <w:r>
         <w:t xml:space="preserve">, and return exactly what </w:t>
       </w:r>
+      <w:proofErr w:type="spellStart"/>
       <w:r>
         <w:rPr>
           <w:b/>
@@ -1473,6 +1834,7 @@
         </w:rPr>
         <w:t>getRandom</w:t>
       </w:r>
+      <w:proofErr w:type="spellEnd"/>
       <w:r>
         <w:rPr>
           <w:color w:val="92D050"/>
@@ -1513,6 +1875,7 @@
       <w:r>
         <w:t xml:space="preserve">set from the return value of </w:t>
       </w:r>
+      <w:proofErr w:type="spellStart"/>
       <w:r>
         <w:rPr>
           <w:b/>
@@ -1520,6 +1883,7 @@
         </w:rPr>
         <w:t>getRandom</w:t>
       </w:r>
+      <w:proofErr w:type="spellEnd"/>
       <w:r>
         <w:t>.</w:t>
       </w:r>
@@ -1609,13 +1973,6 @@
     </w:p>
     <w:p>
       <w:pPr>
-        <w:rPr>
-          <w:u w:val="single"/>
-        </w:rPr>
-      </w:pPr>
-    </w:p>
-    <w:p>
-      <w:pPr>
         <w:pStyle w:val="ListParagraph"/>
         <w:numPr>
           <w:ilvl w:val="0"/>
@@ -1670,7 +2027,6 @@
           <w:noProof/>
           <w:lang w:eastAsia="en-AU"/>
         </w:rPr>
-        <w:lastRenderedPageBreak/>
         <w:drawing>
           <wp:inline distT="0" distB="0" distL="0" distR="0" wp14:anchorId="11A1F29D" wp14:editId="376B97F3">
             <wp:extent cx="5731510" cy="1545590"/>
@@ -2129,23 +2485,37 @@
     </w:p>
     <w:p>
       <w:pPr>
+        <w:rPr>
+          <w:rFonts w:asciiTheme="majorHAnsi" w:eastAsiaTheme="majorEastAsia" w:hAnsiTheme="majorHAnsi" w:cstheme="majorBidi"/>
+          <w:color w:val="2E74B5" w:themeColor="accent1" w:themeShade="BF"/>
+          <w:sz w:val="32"/>
+          <w:szCs w:val="32"/>
+        </w:rPr>
+      </w:pPr>
+      <w:r>
+        <w:br w:type="page"/>
+      </w:r>
+    </w:p>
+    <w:p>
+      <w:pPr>
         <w:pStyle w:val="Heading1"/>
       </w:pPr>
-      <w:bookmarkStart w:id="2" w:name="_Toc463449830"/>
-      <w:r>
+      <w:bookmarkStart w:id="3" w:name="_Toc463452838"/>
+      <w:r>
+        <w:lastRenderedPageBreak/>
         <w:t>Hypothesis testing</w:t>
       </w:r>
-      <w:bookmarkEnd w:id="2"/>
+      <w:bookmarkEnd w:id="3"/>
     </w:p>
     <w:p>
       <w:pPr>
         <w:pStyle w:val="Heading2"/>
       </w:pPr>
-      <w:bookmarkStart w:id="3" w:name="_Toc463449831"/>
+      <w:bookmarkStart w:id="4" w:name="_Toc463452839"/>
       <w:r>
         <w:t>Hypothesis 1</w:t>
       </w:r>
-      <w:bookmarkEnd w:id="3"/>
+      <w:bookmarkEnd w:id="4"/>
     </w:p>
     <w:p>
       <w:r>
@@ -2257,7 +2627,17 @@
     </w:p>
     <w:p>
       <w:r>
-        <w:t>Hit creation of first Dice:</w:t>
+        <w:t xml:space="preserve">Hit creation of first </w:t>
+      </w:r>
+      <w:r>
+        <w:rPr>
+          <w:b/>
+          <w:color w:val="00B0F0"/>
+        </w:rPr>
+        <w:t>Dice</w:t>
+      </w:r>
+      <w:r>
+        <w:t>:</w:t>
       </w:r>
     </w:p>
     <w:p>
@@ -2266,7 +2646,6 @@
           <w:noProof/>
           <w:lang w:eastAsia="en-AU"/>
         </w:rPr>
-        <w:lastRenderedPageBreak/>
         <w:drawing>
           <wp:inline distT="0" distB="0" distL="0" distR="0" wp14:anchorId="740C1AAB" wp14:editId="78EECC0F">
             <wp:extent cx="5731510" cy="2301875"/>
@@ -2307,7 +2686,17 @@
     <w:p/>
     <w:p>
       <w:r>
-        <w:t>Hit creation of second Dice:</w:t>
+        <w:t xml:space="preserve">Hit creation of second </w:t>
+      </w:r>
+      <w:r>
+        <w:rPr>
+          <w:b/>
+          <w:color w:val="00B0F0"/>
+        </w:rPr>
+        <w:t>Dice</w:t>
+      </w:r>
+      <w:r>
+        <w:t>:</w:t>
       </w:r>
     </w:p>
     <w:p>
@@ -2356,7 +2745,23 @@
     <w:p/>
     <w:p>
       <w:r>
-        <w:t>Hit creation of third Dice:</w:t>
+        <w:br w:type="page"/>
+      </w:r>
+    </w:p>
+    <w:p>
+      <w:r>
+        <w:lastRenderedPageBreak/>
+        <w:t xml:space="preserve">Hit creation of third </w:t>
+      </w:r>
+      <w:r>
+        <w:rPr>
+          <w:b/>
+          <w:color w:val="00B0F0"/>
+        </w:rPr>
+        <w:t>Dice</w:t>
+      </w:r>
+      <w:r>
+        <w:t>:</w:t>
       </w:r>
     </w:p>
     <w:p>
@@ -2365,7 +2770,6 @@
           <w:noProof/>
           <w:lang w:eastAsia="en-AU"/>
         </w:rPr>
-        <w:lastRenderedPageBreak/>
         <w:drawing>
           <wp:inline distT="0" distB="0" distL="0" distR="0" wp14:anchorId="60D07CEF" wp14:editId="3955BD42">
             <wp:extent cx="5731510" cy="2775585"/>
@@ -2412,7 +2816,15 @@
         <w:t>“</w:t>
       </w:r>
       <w:r>
-        <w:t>new Dice()</w:t>
+        <w:t xml:space="preserve">new </w:t>
+      </w:r>
+      <w:proofErr w:type="gramStart"/>
+      <w:r>
+        <w:t>Dice(</w:t>
+      </w:r>
+      <w:proofErr w:type="gramEnd"/>
+      <w:r>
+        <w:t>)</w:t>
       </w:r>
       <w:r>
         <w:t>”</w:t>
@@ -2485,7 +2897,15 @@
         <w:t>“</w:t>
       </w:r>
       <w:r>
-        <w:t>new Dice()</w:t>
+        <w:t xml:space="preserve">new </w:t>
+      </w:r>
+      <w:proofErr w:type="gramStart"/>
+      <w:r>
+        <w:t>Dice(</w:t>
+      </w:r>
+      <w:proofErr w:type="gramEnd"/>
+      <w:r>
+        <w:t>)</w:t>
       </w:r>
       <w:r>
         <w:t>”</w:t>
@@ -2545,13 +2965,27 @@
     <w:p/>
     <w:p>
       <w:pPr>
+        <w:rPr>
+          <w:rFonts w:asciiTheme="majorHAnsi" w:eastAsiaTheme="majorEastAsia" w:hAnsiTheme="majorHAnsi" w:cstheme="majorBidi"/>
+          <w:color w:val="2E74B5" w:themeColor="accent1" w:themeShade="BF"/>
+          <w:sz w:val="26"/>
+          <w:szCs w:val="26"/>
+        </w:rPr>
+      </w:pPr>
+      <w:r>
+        <w:br w:type="page"/>
+      </w:r>
+    </w:p>
+    <w:p>
+      <w:pPr>
         <w:pStyle w:val="Heading2"/>
       </w:pPr>
-      <w:bookmarkStart w:id="4" w:name="_Toc463449832"/>
-      <w:r>
+      <w:bookmarkStart w:id="5" w:name="_Toc463452840"/>
+      <w:r>
+        <w:lastRenderedPageBreak/>
         <w:t>Hypothesis 2</w:t>
       </w:r>
-      <w:bookmarkEnd w:id="4"/>
+      <w:bookmarkEnd w:id="5"/>
     </w:p>
     <w:p>
       <w:pPr>
@@ -2583,7 +3017,39 @@
         <w:t>private</w:t>
       </w:r>
       <w:r>
-        <w:t xml:space="preserve"> access modifier meaning that the only way it can be changed is through methods in the class itself (there cannot be anything like: Dice dice = new Dice();  dice.value = DiceValue.SPADES; for example)</w:t>
+        <w:t xml:space="preserve"> access modifier meaning that the only way it can be changed is through methods in the class itself (there cannot be anything like: Dice </w:t>
+      </w:r>
+      <w:proofErr w:type="spellStart"/>
+      <w:r>
+        <w:t>dice</w:t>
+      </w:r>
+      <w:proofErr w:type="spellEnd"/>
+      <w:r>
+        <w:t xml:space="preserve"> = new </w:t>
+      </w:r>
+      <w:proofErr w:type="gramStart"/>
+      <w:r>
+        <w:t>Dice(</w:t>
+      </w:r>
+      <w:proofErr w:type="gramEnd"/>
+      <w:r>
+        <w:t xml:space="preserve">);  </w:t>
+      </w:r>
+      <w:proofErr w:type="spellStart"/>
+      <w:r>
+        <w:t>dice.value</w:t>
+      </w:r>
+      <w:proofErr w:type="spellEnd"/>
+      <w:r>
+        <w:t xml:space="preserve"> = </w:t>
+      </w:r>
+      <w:proofErr w:type="spellStart"/>
+      <w:r>
+        <w:t>DiceValue.SPADES</w:t>
+      </w:r>
+      <w:proofErr w:type="spellEnd"/>
+      <w:r>
+        <w:t>; for example)</w:t>
       </w:r>
       <w:r>
         <w:t xml:space="preserve">. In our static review we found that the only place in the </w:t>
@@ -2622,7 +3088,15 @@
         <w:t>is set is in the constructor</w:t>
       </w:r>
       <w:r>
-        <w:t xml:space="preserve"> (there is no setValue method for example)</w:t>
+        <w:t xml:space="preserve"> (there is no </w:t>
+      </w:r>
+      <w:proofErr w:type="spellStart"/>
+      <w:r>
+        <w:t>setValue</w:t>
+      </w:r>
+      <w:proofErr w:type="spellEnd"/>
+      <w:r>
+        <w:t xml:space="preserve"> method for example)</w:t>
       </w:r>
       <w:r>
         <w:t xml:space="preserve">. So, we would expect that </w:t>
@@ -2680,8 +3154,12 @@
       <w:pPr>
         <w:spacing w:after="0"/>
       </w:pPr>
-      <w:r>
-        <w:lastRenderedPageBreak/>
+    </w:p>
+    <w:p>
+      <w:pPr>
+        <w:spacing w:after="0"/>
+      </w:pPr>
+      <w:r>
         <w:t>So, we don’t need to do any tests. Hypothesis 2 is proven during testing of hypothesis 1.</w:t>
       </w:r>
     </w:p>
@@ -2694,11 +3172,11 @@
       <w:pPr>
         <w:pStyle w:val="Heading2"/>
       </w:pPr>
-      <w:bookmarkStart w:id="5" w:name="_Toc463449833"/>
+      <w:bookmarkStart w:id="6" w:name="_Toc463452841"/>
       <w:r>
         <w:t>Hypothesis 3</w:t>
       </w:r>
-      <w:bookmarkEnd w:id="5"/>
+      <w:bookmarkEnd w:id="6"/>
     </w:p>
     <w:p>
       <w:r>
@@ -2741,7 +3219,7 @@
           <w:rStyle w:val="Heading3Char"/>
         </w:rPr>
       </w:pPr>
-      <w:bookmarkStart w:id="6" w:name="_Toc463449834"/>
+      <w:bookmarkStart w:id="7" w:name="_Toc463452842"/>
       <w:r>
         <w:rPr>
           <w:rStyle w:val="Heading3Char"/>
@@ -2754,14 +3232,22 @@
         </w:rPr>
         <w:t>run</w:t>
       </w:r>
-      <w:bookmarkEnd w:id="6"/>
+      <w:bookmarkEnd w:id="7"/>
     </w:p>
     <w:p>
       <w:r>
         <w:t>Showing the console window</w:t>
       </w:r>
       <w:r>
-        <w:t xml:space="preserve"> (Rolled ANCHOR, HEART, HEART)</w:t>
+        <w:t xml:space="preserve"> (Rolled ANCHOR, HEART, </w:t>
+      </w:r>
+      <w:proofErr w:type="gramStart"/>
+      <w:r>
+        <w:t>HEART</w:t>
+      </w:r>
+      <w:proofErr w:type="gramEnd"/>
+      <w:r>
+        <w:t>)</w:t>
       </w:r>
       <w:r>
         <w:t>:</w:t>
@@ -2872,6 +3358,7 @@
           <w:noProof/>
           <w:lang w:eastAsia="en-AU"/>
         </w:rPr>
+        <w:lastRenderedPageBreak/>
         <w:drawing>
           <wp:inline distT="0" distB="0" distL="0" distR="0">
             <wp:extent cx="5727700" cy="3149600"/>
@@ -2927,22 +3414,29 @@
       <w:pPr>
         <w:pStyle w:val="Heading3"/>
       </w:pPr>
-      <w:bookmarkStart w:id="7" w:name="_Toc463449835"/>
-      <w:r>
-        <w:lastRenderedPageBreak/>
+      <w:bookmarkStart w:id="8" w:name="_Toc463452843"/>
+      <w:r>
         <w:t xml:space="preserve">Second </w:t>
       </w:r>
       <w:r>
         <w:t>run</w:t>
       </w:r>
-      <w:bookmarkEnd w:id="7"/>
+      <w:bookmarkEnd w:id="8"/>
     </w:p>
     <w:p>
       <w:r>
         <w:t>Showing the console window</w:t>
       </w:r>
       <w:r>
-        <w:t xml:space="preserve"> (Rolled ANCHOR, HEART, ANCHOR)</w:t>
+        <w:t xml:space="preserve"> (Rolled ANCHOR, HEART, </w:t>
+      </w:r>
+      <w:proofErr w:type="gramStart"/>
+      <w:r>
+        <w:t>ANCHOR</w:t>
+      </w:r>
+      <w:proofErr w:type="gramEnd"/>
+      <w:r>
+        <w:t>)</w:t>
       </w:r>
       <w:r>
         <w:t>:</w:t>
@@ -3058,6 +3552,7 @@
           <w:noProof/>
           <w:lang w:eastAsia="en-AU"/>
         </w:rPr>
+        <w:lastRenderedPageBreak/>
         <w:drawing>
           <wp:inline distT="0" distB="0" distL="0" distR="0">
             <wp:extent cx="5747385" cy="3265805"/>
@@ -3113,22 +3608,27 @@
       <w:pPr>
         <w:pStyle w:val="Heading3"/>
       </w:pPr>
-      <w:bookmarkStart w:id="8" w:name="_Toc463449836"/>
+      <w:bookmarkStart w:id="9" w:name="_Toc463452844"/>
       <w:r>
         <w:t xml:space="preserve">Third </w:t>
       </w:r>
       <w:r>
         <w:t>run</w:t>
       </w:r>
-      <w:bookmarkEnd w:id="8"/>
+      <w:bookmarkEnd w:id="9"/>
     </w:p>
     <w:p>
       <w:r>
         <w:t>Showing the console window</w:t>
       </w:r>
       <w:r>
-        <w:t xml:space="preserve"> (Rolled HEART, HEART, CROWN</w:t>
-      </w:r>
+        <w:t xml:space="preserve"> (Rolled HEART, HEART, </w:t>
+      </w:r>
+      <w:proofErr w:type="gramStart"/>
+      <w:r>
+        <w:t>CROWN</w:t>
+      </w:r>
+      <w:proofErr w:type="gramEnd"/>
       <w:r>
         <w:t>):</w:t>
       </w:r>
@@ -3139,7 +3639,6 @@
           <w:noProof/>
           <w:lang w:eastAsia="en-AU"/>
         </w:rPr>
-        <w:lastRenderedPageBreak/>
         <w:drawing>
           <wp:inline distT="0" distB="0" distL="0" distR="0" wp14:anchorId="55E41074" wp14:editId="2FD16154">
             <wp:extent cx="5731510" cy="2539365"/>
@@ -3180,6 +3679,12 @@
     <w:p/>
     <w:p>
       <w:r>
+        <w:br w:type="page"/>
+      </w:r>
+    </w:p>
+    <w:p>
+      <w:r>
+        <w:lastRenderedPageBreak/>
         <w:t xml:space="preserve">Showing the values of </w:t>
       </w:r>
       <w:r>
@@ -3360,31 +3865,197 @@
     <w:p/>
     <w:p>
       <w:pPr>
+        <w:rPr>
+          <w:rFonts w:asciiTheme="majorHAnsi" w:eastAsiaTheme="majorEastAsia" w:hAnsiTheme="majorHAnsi" w:cstheme="majorBidi"/>
+          <w:color w:val="2E74B5" w:themeColor="accent1" w:themeShade="BF"/>
+          <w:sz w:val="32"/>
+          <w:szCs w:val="32"/>
+        </w:rPr>
+      </w:pPr>
+      <w:r>
+        <w:br w:type="page"/>
+      </w:r>
+    </w:p>
+    <w:p>
+      <w:pPr>
         <w:pStyle w:val="Heading1"/>
       </w:pPr>
-      <w:r>
+      <w:bookmarkStart w:id="10" w:name="_Toc463452845"/>
+      <w:r>
+        <w:lastRenderedPageBreak/>
         <w:t>Resolution</w:t>
       </w:r>
-    </w:p>
-    <w:p>
-      <w:r>
-        <w:t>The cause of the bug is that the result of DiceValue’s getRandom is not saved anywhere when being called by roll (roll returns it, but is not captured, and the value of Dice is used as the roll instead).</w:t>
-      </w:r>
-      <w:r>
-        <w:t xml:space="preserve"> The </w:t>
-      </w:r>
-      <w:r>
-        <w:lastRenderedPageBreak/>
-        <w:t xml:space="preserve">solution should then be to save the result of DiceValue’s getRandom to Dice’s value in the roll method. </w:t>
+      <w:bookmarkEnd w:id="10"/>
+    </w:p>
+    <w:p>
+      <w:r>
+        <w:t xml:space="preserve">The cause of the bug is that the result of </w:t>
+      </w:r>
+      <w:r>
+        <w:rPr>
+          <w:b/>
+          <w:color w:val="00B0F0"/>
+        </w:rPr>
+        <w:t>DiceValue</w:t>
+      </w:r>
+      <w:r>
+        <w:t>’s</w:t>
+      </w:r>
+      <w:r>
+        <w:rPr>
+          <w:color w:val="00B0F0"/>
+        </w:rPr>
+        <w:t xml:space="preserve"> </w:t>
+      </w:r>
+      <w:proofErr w:type="spellStart"/>
+      <w:r>
+        <w:rPr>
+          <w:b/>
+          <w:color w:val="92D050"/>
+        </w:rPr>
+        <w:t>getRandom</w:t>
+      </w:r>
+      <w:proofErr w:type="spellEnd"/>
+      <w:r>
+        <w:rPr>
+          <w:color w:val="92D050"/>
+        </w:rPr>
+        <w:t xml:space="preserve"> </w:t>
+      </w:r>
+      <w:r>
+        <w:t xml:space="preserve">is not saved anywhere when being called by </w:t>
+      </w:r>
+      <w:r>
+        <w:rPr>
+          <w:b/>
+          <w:color w:val="92D050"/>
+        </w:rPr>
+        <w:t>roll</w:t>
+      </w:r>
+      <w:r>
+        <w:rPr>
+          <w:color w:val="92D050"/>
+        </w:rPr>
+        <w:t xml:space="preserve"> </w:t>
+      </w:r>
+      <w:r>
+        <w:t>(</w:t>
+      </w:r>
+      <w:r>
+        <w:rPr>
+          <w:b/>
+          <w:color w:val="92D050"/>
+        </w:rPr>
+        <w:t>roll</w:t>
+      </w:r>
+      <w:r>
+        <w:rPr>
+          <w:color w:val="92D050"/>
+        </w:rPr>
+        <w:t xml:space="preserve"> </w:t>
+      </w:r>
+      <w:r>
+        <w:t xml:space="preserve">returns it, but is not captured, and the value of </w:t>
+      </w:r>
+      <w:r>
+        <w:rPr>
+          <w:b/>
+          <w:color w:val="00B0F0"/>
+        </w:rPr>
+        <w:t>Dice</w:t>
+      </w:r>
+      <w:r>
+        <w:rPr>
+          <w:color w:val="00B0F0"/>
+        </w:rPr>
+        <w:t xml:space="preserve"> </w:t>
+      </w:r>
+      <w:r>
+        <w:t>is used as the roll instead).</w:t>
+      </w:r>
+      <w:r>
+        <w:t xml:space="preserve"> The solution should then be to save the result of </w:t>
+      </w:r>
+      <w:r>
+        <w:rPr>
+          <w:b/>
+          <w:color w:val="00B0F0"/>
+        </w:rPr>
+        <w:t>DiceValue</w:t>
+      </w:r>
+      <w:r>
+        <w:t xml:space="preserve">’s </w:t>
+      </w:r>
+      <w:proofErr w:type="spellStart"/>
+      <w:r>
+        <w:rPr>
+          <w:b/>
+          <w:color w:val="92D050"/>
+        </w:rPr>
+        <w:t>getRandom</w:t>
+      </w:r>
+      <w:proofErr w:type="spellEnd"/>
+      <w:r>
+        <w:rPr>
+          <w:color w:val="92D050"/>
+        </w:rPr>
+        <w:t xml:space="preserve"> </w:t>
+      </w:r>
+      <w:r>
+        <w:t xml:space="preserve">to </w:t>
+      </w:r>
+      <w:r>
+        <w:rPr>
+          <w:b/>
+          <w:color w:val="00B0F0"/>
+        </w:rPr>
+        <w:t>Dice</w:t>
+      </w:r>
+      <w:r>
+        <w:t xml:space="preserve">’s </w:t>
+      </w:r>
+      <w:r>
+        <w:rPr>
+          <w:b/>
+          <w:color w:val="7030A0"/>
+        </w:rPr>
+        <w:t>value</w:t>
+      </w:r>
+      <w:r>
+        <w:rPr>
+          <w:color w:val="7030A0"/>
+        </w:rPr>
+        <w:t xml:space="preserve"> </w:t>
+      </w:r>
+      <w:r>
+        <w:t xml:space="preserve">in the </w:t>
+      </w:r>
+      <w:r>
+        <w:rPr>
+          <w:b/>
+          <w:color w:val="92D050"/>
+        </w:rPr>
+        <w:t>roll</w:t>
+      </w:r>
+      <w:r>
+        <w:rPr>
+          <w:color w:val="92D050"/>
+        </w:rPr>
+        <w:t xml:space="preserve"> </w:t>
+      </w:r>
+      <w:r>
+        <w:t xml:space="preserve">method. </w:t>
       </w:r>
     </w:p>
     <w:p>
       <w:pPr>
         <w:pStyle w:val="Heading2"/>
       </w:pPr>
+      <w:bookmarkStart w:id="11" w:name="_Toc463452846"/>
       <w:r>
         <w:t>Risk assessment</w:t>
       </w:r>
+      <w:bookmarkEnd w:id="11"/>
     </w:p>
     <w:p>
       <w:r>
@@ -3393,21 +4064,101 @@
     </w:p>
     <w:p>
       <w:r>
-        <w:t xml:space="preserve">It is possible that somewhere in the program, perhaps roll is being called (and the result captured to be used for something), and that section relies on this result being different to the value of value. This would mean something bad </w:t>
+        <w:t xml:space="preserve">It is possible that somewhere in the program, perhaps </w:t>
+      </w:r>
+      <w:r>
+        <w:rPr>
+          <w:b/>
+          <w:color w:val="92D050"/>
+        </w:rPr>
+        <w:t>roll</w:t>
+      </w:r>
+      <w:r>
+        <w:rPr>
+          <w:color w:val="92D050"/>
+        </w:rPr>
+        <w:t xml:space="preserve"> </w:t>
+      </w:r>
+      <w:r>
+        <w:t xml:space="preserve">is being called (and the result captured to be used for something), and that section relies on this result being different to the value of </w:t>
+      </w:r>
+      <w:r>
+        <w:rPr>
+          <w:b/>
+          <w:color w:val="7030A0"/>
+        </w:rPr>
+        <w:t>value</w:t>
+      </w:r>
+      <w:r>
+        <w:t xml:space="preserve">. This would mean something bad </w:t>
       </w:r>
       <w:r>
         <w:t>c</w:t>
       </w:r>
       <w:r>
-        <w:t xml:space="preserve">ould happen if we made value be equal to the result of roll. </w:t>
-      </w:r>
-    </w:p>
-    <w:p>
-      <w:r>
-        <w:t xml:space="preserve">We can check for this by running a search on “roll”. If roll is not being called anywhere in the program </w:t>
-      </w:r>
-      <w:r>
-        <w:t>(besides in playRound, where we know the result is not being captured), then we know that this proposed solution is safe.</w:t>
+        <w:t xml:space="preserve">ould happen if we made </w:t>
+      </w:r>
+      <w:r>
+        <w:rPr>
+          <w:b/>
+          <w:color w:val="7030A0"/>
+        </w:rPr>
+        <w:t>value</w:t>
+      </w:r>
+      <w:r>
+        <w:rPr>
+          <w:color w:val="7030A0"/>
+        </w:rPr>
+        <w:t xml:space="preserve"> </w:t>
+      </w:r>
+      <w:r>
+        <w:t xml:space="preserve">be equal to the result of </w:t>
+      </w:r>
+      <w:r>
+        <w:rPr>
+          <w:b/>
+          <w:color w:val="92D050"/>
+        </w:rPr>
+        <w:t>roll</w:t>
+      </w:r>
+      <w:r>
+        <w:t xml:space="preserve">. </w:t>
+      </w:r>
+    </w:p>
+    <w:p>
+      <w:r>
+        <w:t xml:space="preserve">We can check for this by running a search on “roll”. If </w:t>
+      </w:r>
+      <w:r>
+        <w:rPr>
+          <w:b/>
+          <w:color w:val="92D050"/>
+        </w:rPr>
+        <w:t>roll</w:t>
+      </w:r>
+      <w:r>
+        <w:rPr>
+          <w:color w:val="92D050"/>
+        </w:rPr>
+        <w:t xml:space="preserve"> </w:t>
+      </w:r>
+      <w:r>
+        <w:t xml:space="preserve">is not being called anywhere in the program </w:t>
+      </w:r>
+      <w:r>
+        <w:t xml:space="preserve">(besides in </w:t>
+      </w:r>
+      <w:proofErr w:type="spellStart"/>
+      <w:r>
+        <w:rPr>
+          <w:b/>
+          <w:color w:val="92D050"/>
+        </w:rPr>
+        <w:t>playRound</w:t>
+      </w:r>
+      <w:proofErr w:type="spellEnd"/>
+      <w:r>
+        <w:t>, where we know the result is not being captured), then we know that this proposed solution is safe.</w:t>
       </w:r>
     </w:p>
     <w:p>
@@ -3479,6 +4230,7 @@
         </w:numPr>
       </w:pPr>
       <w:r>
+        <w:lastRenderedPageBreak/>
         <w:t>This is just a comment</w:t>
       </w:r>
     </w:p>
@@ -3491,7 +4243,32 @@
         </w:numPr>
       </w:pPr>
       <w:r>
-        <w:t xml:space="preserve">This is where it is being called in Game’s playRound </w:t>
+        <w:t xml:space="preserve">This is where it is being called in </w:t>
+      </w:r>
+      <w:r>
+        <w:rPr>
+          <w:b/>
+          <w:color w:val="00B0F0"/>
+        </w:rPr>
+        <w:t>Game</w:t>
+      </w:r>
+      <w:r>
+        <w:t xml:space="preserve">’s </w:t>
+      </w:r>
+      <w:proofErr w:type="spellStart"/>
+      <w:r>
+        <w:rPr>
+          <w:b/>
+          <w:color w:val="92D050"/>
+        </w:rPr>
+        <w:t>playRound</w:t>
+      </w:r>
+      <w:proofErr w:type="spellEnd"/>
+      <w:r>
+        <w:rPr>
+          <w:color w:val="92D050"/>
+        </w:rPr>
+        <w:t xml:space="preserve"> </w:t>
       </w:r>
     </w:p>
     <w:p>
@@ -3508,17 +4285,34 @@
     </w:p>
     <w:p>
       <w:r>
-        <w:lastRenderedPageBreak/>
-        <w:t>As we can see, there are no places where roll is called outside of what we have already investigated. Therefore, this solution is safe.</w:t>
+        <w:t xml:space="preserve">As we can see, there are no places where </w:t>
+      </w:r>
+      <w:r>
+        <w:rPr>
+          <w:b/>
+          <w:color w:val="92D050"/>
+        </w:rPr>
+        <w:t>roll</w:t>
+      </w:r>
+      <w:r>
+        <w:rPr>
+          <w:color w:val="92D050"/>
+        </w:rPr>
+        <w:t xml:space="preserve"> </w:t>
+      </w:r>
+      <w:r>
+        <w:t>is called outside of what we have already investigated. Therefore, this solution is safe.</w:t>
       </w:r>
     </w:p>
     <w:p>
       <w:pPr>
         <w:pStyle w:val="Heading2"/>
       </w:pPr>
+      <w:bookmarkStart w:id="12" w:name="_Toc463452847"/>
       <w:r>
         <w:t>Testing the solution</w:t>
       </w:r>
+      <w:bookmarkEnd w:id="12"/>
     </w:p>
     <w:p>
       <w:r>
@@ -3619,7 +4413,13 @@
     <w:p/>
     <w:p>
       <w:r>
-        <w:t>The reason we are not making it a void method, which would be the logical thing to do, is because this would break GameTest.java (as it has some mocking of this method). Since there is plenty of room for improvement in the code, but we are not improving them all, and only going after the bugs, this should be OK. (Otherwise we should be losing marks every time we spot an inefficiency</w:t>
+        <w:t>The reason we are not making it a void method, which would be the logical thing to do</w:t>
+      </w:r>
+      <w:r>
+        <w:t xml:space="preserve"> (as we don’t need to capture the result outside of the instance)</w:t>
+      </w:r>
+      <w:r>
+        <w:t>, is because this would break GameTest.java (as it has some mocking of this method). Since there is plenty of room for improvement in the code, but we are not improving them all, and only going after the bugs, this should be OK. (Otherwise we should be losing marks every time we spot an inefficiency</w:t>
       </w:r>
       <w:r>
         <w:t xml:space="preserve"> or strange code choice</w:t>
@@ -3633,7 +4433,23 @@
         <w:t xml:space="preserve">We originally </w:t>
       </w:r>
       <w:r>
-        <w:t xml:space="preserve">simplified the problem by writing Bug4Replication.java. This ran main as normal, but stripped out all the status messages, just leaving the rolls. If we refer to either </w:t>
+        <w:t xml:space="preserve">simplified the problem by writing Bug4Replication.java. This ran </w:t>
+      </w:r>
+      <w:r>
+        <w:rPr>
+          <w:b/>
+          <w:color w:val="92D050"/>
+        </w:rPr>
+        <w:t>main</w:t>
+      </w:r>
+      <w:r>
+        <w:rPr>
+          <w:color w:val="92D050"/>
+        </w:rPr>
+        <w:t xml:space="preserve"> </w:t>
+      </w:r>
+      <w:r>
+        <w:t xml:space="preserve">as normal, but stripped out all the status messages, just leaving the rolls. If we refer to either </w:t>
       </w:r>
       <w:r>
         <w:t>Bug4ReplicationSample1</w:t>
@@ -3695,9 +4511,11 @@
       <w:pPr>
         <w:pStyle w:val="Heading1"/>
       </w:pPr>
+      <w:bookmarkStart w:id="13" w:name="_Toc463452848"/>
       <w:r>
         <w:t>Conclusion</w:t>
       </w:r>
+      <w:bookmarkEnd w:id="13"/>
     </w:p>
     <w:p>
       <w:r>
@@ -3709,8 +4527,6 @@
       <w:r>
         <w:t xml:space="preserve"> Sample successful results can be seen in Bug4Solution.txt.</w:t>
       </w:r>
-      <w:bookmarkStart w:id="9" w:name="_GoBack"/>
-      <w:bookmarkEnd w:id="9"/>
     </w:p>
     <w:p/>
     <w:sectPr>
@@ -5157,7 +5973,7 @@
 </file>
 
 <file path=customXml/itemProps1.xml><?xml version="1.0" encoding="utf-8"?>
-<ds:datastoreItem xmlns:ds="http://schemas.openxmlformats.org/officeDocument/2006/customXml" ds:itemID="{BA538FFA-41C1-494B-AACD-A99EE3945E2B}">
+<ds:datastoreItem xmlns:ds="http://schemas.openxmlformats.org/officeDocument/2006/customXml" ds:itemID="{9D1030E6-7C3F-433E-814E-1A49135A4B02}">
   <ds:schemaRefs>
     <ds:schemaRef ds:uri="http://schemas.openxmlformats.org/officeDocument/2006/bibliography"/>
   </ds:schemaRefs>

</xml_diff>

<commit_message>
adds resolution for bug 8, and also anything else I may have forgotten to commit before now
</commit_message>
<xml_diff>
--- a/Bug 4 Investigation.docx
+++ b/Bug 4 Investigation.docx
@@ -60,12 +60,7 @@
         <w:t>purple</w:t>
       </w:r>
       <w:r>
-        <w:t xml:space="preserve"> words are instance variab</w:t>
-      </w:r>
-      <w:bookmarkStart w:id="0" w:name="_GoBack"/>
-      <w:bookmarkEnd w:id="0"/>
-      <w:r>
-        <w:t>les.</w:t>
+        <w:t xml:space="preserve"> words are instance variables.</w:t>
       </w:r>
       <w:r>
         <w:t xml:space="preserve"> (If a word is not coloured, that means it is being used in its natural English sense).</w:t>
@@ -74,6 +69,13 @@
     <w:p/>
     <w:sdt>
       <w:sdtPr>
+        <w:rPr>
+          <w:rFonts w:asciiTheme="minorHAnsi" w:eastAsiaTheme="minorHAnsi" w:hAnsiTheme="minorHAnsi" w:cstheme="minorBidi"/>
+          <w:color w:val="auto"/>
+          <w:sz w:val="22"/>
+          <w:szCs w:val="22"/>
+          <w:lang w:val="en-AU"/>
+        </w:rPr>
         <w:id w:val="48435420"/>
         <w:docPartObj>
           <w:docPartGallery w:val="Table of Contents"/>
@@ -82,14 +84,9 @@
       </w:sdtPr>
       <w:sdtEndPr>
         <w:rPr>
-          <w:rFonts w:asciiTheme="minorHAnsi" w:eastAsiaTheme="minorHAnsi" w:hAnsiTheme="minorHAnsi" w:cstheme="minorBidi"/>
           <w:b/>
           <w:bCs/>
           <w:noProof/>
-          <w:color w:val="auto"/>
-          <w:sz w:val="22"/>
-          <w:szCs w:val="22"/>
-          <w:lang w:val="en-AU"/>
         </w:rPr>
       </w:sdtEndPr>
       <w:sdtContent>
@@ -1051,12 +1048,12 @@
       <w:pPr>
         <w:pStyle w:val="Heading1"/>
       </w:pPr>
-      <w:bookmarkStart w:id="1" w:name="_Toc463452836"/>
+      <w:bookmarkStart w:id="0" w:name="_Toc463452836"/>
       <w:r>
         <w:lastRenderedPageBreak/>
         <w:t>Description</w:t>
       </w:r>
-      <w:bookmarkEnd w:id="1"/>
+      <w:bookmarkEnd w:id="0"/>
     </w:p>
     <w:p>
       <w:r>
@@ -1091,12 +1088,12 @@
       <w:pPr>
         <w:pStyle w:val="Heading1"/>
       </w:pPr>
-      <w:bookmarkStart w:id="2" w:name="_Toc463452837"/>
+      <w:bookmarkStart w:id="1" w:name="_Toc463452837"/>
       <w:r>
         <w:lastRenderedPageBreak/>
         <w:t>Static Review</w:t>
       </w:r>
-      <w:bookmarkEnd w:id="2"/>
+      <w:bookmarkEnd w:id="1"/>
     </w:p>
     <w:p>
       <w:r>
@@ -1754,6 +1751,7 @@
           <w:numId w:val="2"/>
         </w:numPr>
       </w:pPr>
+      <w:proofErr w:type="spellStart"/>
       <w:r>
         <w:rPr>
           <w:b/>
@@ -1762,7 +1760,11 @@
         <w:t>DiceValue</w:t>
       </w:r>
       <w:r>
-        <w:t xml:space="preserve">’s </w:t>
+        <w:t>’s</w:t>
+      </w:r>
+      <w:proofErr w:type="spellEnd"/>
+      <w:r>
+        <w:t xml:space="preserve"> </w:t>
       </w:r>
       <w:proofErr w:type="spellStart"/>
       <w:r>
@@ -2500,22 +2502,22 @@
       <w:pPr>
         <w:pStyle w:val="Heading1"/>
       </w:pPr>
-      <w:bookmarkStart w:id="3" w:name="_Toc463452838"/>
+      <w:bookmarkStart w:id="2" w:name="_Toc463452838"/>
       <w:r>
         <w:lastRenderedPageBreak/>
         <w:t>Hypothesis testing</w:t>
       </w:r>
+      <w:bookmarkEnd w:id="2"/>
+    </w:p>
+    <w:p>
+      <w:pPr>
+        <w:pStyle w:val="Heading2"/>
+      </w:pPr>
+      <w:bookmarkStart w:id="3" w:name="_Toc463452839"/>
+      <w:r>
+        <w:t>Hypothesis 1</w:t>
+      </w:r>
       <w:bookmarkEnd w:id="3"/>
-    </w:p>
-    <w:p>
-      <w:pPr>
-        <w:pStyle w:val="Heading2"/>
-      </w:pPr>
-      <w:bookmarkStart w:id="4" w:name="_Toc463452839"/>
-      <w:r>
-        <w:t>Hypothesis 1</w:t>
-      </w:r>
-      <w:bookmarkEnd w:id="4"/>
     </w:p>
     <w:p>
       <w:r>
@@ -2980,19 +2982,223 @@
       <w:pPr>
         <w:pStyle w:val="Heading2"/>
       </w:pPr>
-      <w:bookmarkStart w:id="5" w:name="_Toc463452840"/>
+      <w:bookmarkStart w:id="4" w:name="_Toc463452840"/>
       <w:r>
         <w:lastRenderedPageBreak/>
         <w:t>Hypothesis 2</w:t>
       </w:r>
+      <w:bookmarkEnd w:id="4"/>
+    </w:p>
+    <w:p>
+      <w:pPr>
+        <w:spacing w:after="0"/>
+      </w:pPr>
+      <w:r>
+        <w:t xml:space="preserve">The instance variable </w:t>
+      </w:r>
+      <w:r>
+        <w:rPr>
+          <w:b/>
+          <w:color w:val="7030A0"/>
+        </w:rPr>
+        <w:t>value</w:t>
+      </w:r>
+      <w:r>
+        <w:rPr>
+          <w:color w:val="7030A0"/>
+        </w:rPr>
+        <w:t xml:space="preserve"> </w:t>
+      </w:r>
+      <w:r>
+        <w:t xml:space="preserve">has a </w:t>
+      </w:r>
+      <w:r>
+        <w:rPr>
+          <w:b/>
+        </w:rPr>
+        <w:t>private</w:t>
+      </w:r>
+      <w:r>
+        <w:t xml:space="preserve"> access modifier meaning that the only way it can be changed is through methods in the class itself (there cannot be anything like: Dice </w:t>
+      </w:r>
+      <w:proofErr w:type="spellStart"/>
+      <w:r>
+        <w:t>dice</w:t>
+      </w:r>
+      <w:proofErr w:type="spellEnd"/>
+      <w:r>
+        <w:t xml:space="preserve"> = new </w:t>
+      </w:r>
+      <w:proofErr w:type="gramStart"/>
+      <w:r>
+        <w:t>Dice(</w:t>
+      </w:r>
+      <w:proofErr w:type="gramEnd"/>
+      <w:r>
+        <w:t xml:space="preserve">);  </w:t>
+      </w:r>
+      <w:proofErr w:type="spellStart"/>
+      <w:r>
+        <w:t>dice.value</w:t>
+      </w:r>
+      <w:proofErr w:type="spellEnd"/>
+      <w:r>
+        <w:t xml:space="preserve"> = </w:t>
+      </w:r>
+      <w:proofErr w:type="spellStart"/>
+      <w:r>
+        <w:t>DiceValue.SPADES</w:t>
+      </w:r>
+      <w:proofErr w:type="spellEnd"/>
+      <w:r>
+        <w:t>; for example)</w:t>
+      </w:r>
+      <w:r>
+        <w:t xml:space="preserve">. In our static review we found that the only place in the </w:t>
+      </w:r>
+      <w:r>
+        <w:rPr>
+          <w:b/>
+          <w:color w:val="00B0F0"/>
+        </w:rPr>
+        <w:t>Dice</w:t>
+      </w:r>
+      <w:r>
+        <w:rPr>
+          <w:color w:val="00B0F0"/>
+        </w:rPr>
+        <w:t xml:space="preserve"> </w:t>
+      </w:r>
+      <w:r>
+        <w:t xml:space="preserve">class that </w:t>
+      </w:r>
+      <w:r>
+        <w:rPr>
+          <w:b/>
+          <w:color w:val="7030A0"/>
+        </w:rPr>
+        <w:t>value</w:t>
+      </w:r>
+      <w:r>
+        <w:rPr>
+          <w:b/>
+          <w:color w:val="7030A0"/>
+        </w:rPr>
+        <w:t xml:space="preserve"> </w:t>
+      </w:r>
+      <w:r>
+        <w:t>is set is in the constructor</w:t>
+      </w:r>
+      <w:r>
+        <w:t xml:space="preserve"> (there is no </w:t>
+      </w:r>
+      <w:proofErr w:type="spellStart"/>
+      <w:r>
+        <w:t>setValue</w:t>
+      </w:r>
+      <w:proofErr w:type="spellEnd"/>
+      <w:r>
+        <w:t xml:space="preserve"> method for example)</w:t>
+      </w:r>
+      <w:r>
+        <w:t xml:space="preserve">. So, we would expect that </w:t>
+      </w:r>
+      <w:r>
+        <w:rPr>
+          <w:b/>
+          <w:color w:val="7030A0"/>
+        </w:rPr>
+        <w:t>value</w:t>
+      </w:r>
+      <w:r>
+        <w:rPr>
+          <w:color w:val="7030A0"/>
+        </w:rPr>
+        <w:t xml:space="preserve"> </w:t>
+      </w:r>
+      <w:r>
+        <w:t>would only be set at creation and never changed again</w:t>
+      </w:r>
+      <w:r>
+        <w:t xml:space="preserve">. However, maybe it is possible for a program to be sneaky and call the constructor after already being created? We don’t need to worry about this, as the previous test (hypothesis 1) has already tested for this, by putting breakpoints in the constructor, and noting that </w:t>
+      </w:r>
+      <w:r>
+        <w:t xml:space="preserve">it only gets called three times (on creation of the three </w:t>
+      </w:r>
+      <w:r>
+        <w:rPr>
+          <w:b/>
+          <w:color w:val="00B0F0"/>
+        </w:rPr>
+        <w:t>Dice</w:t>
+      </w:r>
+      <w:r>
+        <w:rPr>
+          <w:color w:val="00B0F0"/>
+        </w:rPr>
+        <w:t xml:space="preserve"> </w:t>
+      </w:r>
+      <w:r>
+        <w:t xml:space="preserve">objects used in </w:t>
+      </w:r>
+      <w:r>
+        <w:rPr>
+          <w:b/>
+          <w:color w:val="92D050"/>
+        </w:rPr>
+        <w:t>main</w:t>
+      </w:r>
+      <w:r>
+        <w:t>).</w:t>
+      </w:r>
+    </w:p>
+    <w:p>
+      <w:pPr>
+        <w:spacing w:after="0"/>
+      </w:pPr>
+    </w:p>
+    <w:p>
+      <w:pPr>
+        <w:spacing w:after="0"/>
+      </w:pPr>
+      <w:r>
+        <w:t>So, we don’t need to do any tests. Hypothesis 2 is proven during testing of hypothesis 1.</w:t>
+      </w:r>
+    </w:p>
+    <w:p>
+      <w:pPr>
+        <w:spacing w:after="0"/>
+      </w:pPr>
+    </w:p>
+    <w:p>
+      <w:pPr>
+        <w:pStyle w:val="Heading2"/>
+      </w:pPr>
+      <w:bookmarkStart w:id="5" w:name="_Toc463452841"/>
+      <w:r>
+        <w:t>Hypothesis 3</w:t>
+      </w:r>
       <w:bookmarkEnd w:id="5"/>
     </w:p>
     <w:p>
-      <w:pPr>
-        <w:spacing w:after="0"/>
-      </w:pPr>
-      <w:r>
-        <w:t xml:space="preserve">The instance variable </w:t>
+      <w:r>
+        <w:t xml:space="preserve">This one is quite clear from the static review, but we can still test it. We will put a breakpoint just after the rolls are displayed in the console window, and have a look at what the value of the corresponding </w:t>
+      </w:r>
+      <w:r>
+        <w:rPr>
+          <w:b/>
+          <w:color w:val="00B0F0"/>
+        </w:rPr>
+        <w:t>Dice</w:t>
+      </w:r>
+      <w:r>
+        <w:rPr>
+          <w:color w:val="00B0F0"/>
+        </w:rPr>
+        <w:t xml:space="preserve"> </w:t>
+      </w:r>
+      <w:r>
+        <w:t xml:space="preserve">object’s </w:t>
       </w:r>
       <w:r>
         <w:rPr>
@@ -3002,237 +3208,33 @@
         <w:t>value</w:t>
       </w:r>
       <w:r>
-        <w:rPr>
-          <w:color w:val="7030A0"/>
-        </w:rPr>
-        <w:t xml:space="preserve"> </w:t>
-      </w:r>
-      <w:r>
-        <w:t xml:space="preserve">has a </w:t>
-      </w:r>
-      <w:r>
-        <w:rPr>
-          <w:b/>
-        </w:rPr>
-        <w:t>private</w:t>
-      </w:r>
-      <w:r>
-        <w:t xml:space="preserve"> access modifier meaning that the only way it can be changed is through methods in the class itself (there cannot be anything like: Dice </w:t>
-      </w:r>
-      <w:proofErr w:type="spellStart"/>
-      <w:r>
-        <w:t>dice</w:t>
-      </w:r>
-      <w:proofErr w:type="spellEnd"/>
-      <w:r>
-        <w:t xml:space="preserve"> = new </w:t>
-      </w:r>
-      <w:proofErr w:type="gramStart"/>
-      <w:r>
-        <w:t>Dice(</w:t>
-      </w:r>
-      <w:proofErr w:type="gramEnd"/>
-      <w:r>
-        <w:t xml:space="preserve">);  </w:t>
-      </w:r>
-      <w:proofErr w:type="spellStart"/>
-      <w:r>
-        <w:t>dice.value</w:t>
-      </w:r>
-      <w:proofErr w:type="spellEnd"/>
-      <w:r>
-        <w:t xml:space="preserve"> = </w:t>
-      </w:r>
-      <w:proofErr w:type="spellStart"/>
-      <w:r>
-        <w:t>DiceValue.SPADES</w:t>
-      </w:r>
-      <w:proofErr w:type="spellEnd"/>
-      <w:r>
-        <w:t>; for example)</w:t>
-      </w:r>
-      <w:r>
-        <w:t xml:space="preserve">. In our static review we found that the only place in the </w:t>
-      </w:r>
-      <w:r>
-        <w:rPr>
-          <w:b/>
-          <w:color w:val="00B0F0"/>
-        </w:rPr>
-        <w:t>Dice</w:t>
-      </w:r>
-      <w:r>
-        <w:rPr>
-          <w:color w:val="00B0F0"/>
-        </w:rPr>
-        <w:t xml:space="preserve"> </w:t>
-      </w:r>
-      <w:r>
-        <w:t xml:space="preserve">class that </w:t>
-      </w:r>
-      <w:r>
-        <w:rPr>
-          <w:b/>
-          <w:color w:val="7030A0"/>
-        </w:rPr>
-        <w:t>value</w:t>
-      </w:r>
-      <w:r>
-        <w:rPr>
-          <w:b/>
-          <w:color w:val="7030A0"/>
-        </w:rPr>
-        <w:t xml:space="preserve"> </w:t>
-      </w:r>
-      <w:r>
-        <w:t>is set is in the constructor</w:t>
-      </w:r>
-      <w:r>
-        <w:t xml:space="preserve"> (there is no </w:t>
-      </w:r>
-      <w:proofErr w:type="spellStart"/>
-      <w:r>
-        <w:t>setValue</w:t>
-      </w:r>
-      <w:proofErr w:type="spellEnd"/>
-      <w:r>
-        <w:t xml:space="preserve"> method for example)</w:t>
-      </w:r>
-      <w:r>
-        <w:t xml:space="preserve">. So, we would expect that </w:t>
-      </w:r>
-      <w:r>
-        <w:rPr>
-          <w:b/>
-          <w:color w:val="7030A0"/>
-        </w:rPr>
-        <w:t>value</w:t>
-      </w:r>
-      <w:r>
-        <w:rPr>
-          <w:color w:val="7030A0"/>
-        </w:rPr>
-        <w:t xml:space="preserve"> </w:t>
-      </w:r>
-      <w:r>
-        <w:t>would only be set at creation and never changed again</w:t>
-      </w:r>
-      <w:r>
-        <w:t xml:space="preserve">. However, maybe it is possible for a program to be sneaky and call the constructor after already being created? We don’t need to worry about this, as the previous test (hypothesis 1) has already tested for this, by putting breakpoints in the constructor, and noting that </w:t>
-      </w:r>
-      <w:r>
-        <w:t xml:space="preserve">it only gets called three times (on creation of the three </w:t>
-      </w:r>
-      <w:r>
-        <w:rPr>
-          <w:b/>
-          <w:color w:val="00B0F0"/>
-        </w:rPr>
-        <w:t>Dice</w:t>
-      </w:r>
-      <w:r>
-        <w:rPr>
-          <w:color w:val="00B0F0"/>
-        </w:rPr>
-        <w:t xml:space="preserve"> </w:t>
-      </w:r>
-      <w:r>
-        <w:t xml:space="preserve">objects used in </w:t>
-      </w:r>
-      <w:r>
-        <w:rPr>
-          <w:b/>
-          <w:color w:val="92D050"/>
-        </w:rPr>
-        <w:t>main</w:t>
-      </w:r>
-      <w:r>
-        <w:t>).</w:t>
-      </w:r>
-    </w:p>
-    <w:p>
-      <w:pPr>
-        <w:spacing w:after="0"/>
-      </w:pPr>
-    </w:p>
-    <w:p>
-      <w:pPr>
-        <w:spacing w:after="0"/>
-      </w:pPr>
-      <w:r>
-        <w:t>So, we don’t need to do any tests. Hypothesis 2 is proven during testing of hypothesis 1.</w:t>
-      </w:r>
-    </w:p>
-    <w:p>
-      <w:pPr>
-        <w:spacing w:after="0"/>
-      </w:pPr>
-    </w:p>
-    <w:p>
-      <w:pPr>
-        <w:pStyle w:val="Heading2"/>
-      </w:pPr>
-      <w:bookmarkStart w:id="6" w:name="_Toc463452841"/>
-      <w:r>
-        <w:t>Hypothesis 3</w:t>
+        <w:t xml:space="preserve"> is at that moment. To assure our audience that it is not a coincidence, we</w:t>
+      </w:r>
+      <w:r>
+        <w:t xml:space="preserve"> will do this three times (for separate runs of the program).</w:t>
+      </w:r>
+    </w:p>
+    <w:p/>
+    <w:p>
+      <w:pPr>
+        <w:rPr>
+          <w:rStyle w:val="Heading3Char"/>
+        </w:rPr>
+      </w:pPr>
+      <w:bookmarkStart w:id="6" w:name="_Toc463452842"/>
+      <w:r>
+        <w:rPr>
+          <w:rStyle w:val="Heading3Char"/>
+        </w:rPr>
+        <w:t xml:space="preserve">First </w:t>
+      </w:r>
+      <w:r>
+        <w:rPr>
+          <w:rStyle w:val="Heading3Char"/>
+        </w:rPr>
+        <w:t>run</w:t>
       </w:r>
       <w:bookmarkEnd w:id="6"/>
-    </w:p>
-    <w:p>
-      <w:r>
-        <w:t xml:space="preserve">This one is quite clear from the static review, but we can still test it. We will put a breakpoint just after the rolls are displayed in the console window, and have a look at what the value of the corresponding </w:t>
-      </w:r>
-      <w:r>
-        <w:rPr>
-          <w:b/>
-          <w:color w:val="00B0F0"/>
-        </w:rPr>
-        <w:t>Dice</w:t>
-      </w:r>
-      <w:r>
-        <w:rPr>
-          <w:color w:val="00B0F0"/>
-        </w:rPr>
-        <w:t xml:space="preserve"> </w:t>
-      </w:r>
-      <w:r>
-        <w:t xml:space="preserve">object’s </w:t>
-      </w:r>
-      <w:r>
-        <w:rPr>
-          <w:b/>
-          <w:color w:val="7030A0"/>
-        </w:rPr>
-        <w:t>value</w:t>
-      </w:r>
-      <w:r>
-        <w:t xml:space="preserve"> is at that moment. To assure our audience that it is not a coincidence, we</w:t>
-      </w:r>
-      <w:r>
-        <w:t xml:space="preserve"> will do this three times (for separate runs of the program).</w:t>
-      </w:r>
-    </w:p>
-    <w:p/>
-    <w:p>
-      <w:pPr>
-        <w:rPr>
-          <w:rStyle w:val="Heading3Char"/>
-        </w:rPr>
-      </w:pPr>
-      <w:bookmarkStart w:id="7" w:name="_Toc463452842"/>
-      <w:r>
-        <w:rPr>
-          <w:rStyle w:val="Heading3Char"/>
-        </w:rPr>
-        <w:t xml:space="preserve">First </w:t>
-      </w:r>
-      <w:r>
-        <w:rPr>
-          <w:rStyle w:val="Heading3Char"/>
-        </w:rPr>
-        <w:t>run</w:t>
-      </w:r>
-      <w:bookmarkEnd w:id="7"/>
     </w:p>
     <w:p>
       <w:r>
@@ -3414,14 +3416,14 @@
       <w:pPr>
         <w:pStyle w:val="Heading3"/>
       </w:pPr>
-      <w:bookmarkStart w:id="8" w:name="_Toc463452843"/>
+      <w:bookmarkStart w:id="7" w:name="_Toc463452843"/>
       <w:r>
         <w:t xml:space="preserve">Second </w:t>
       </w:r>
       <w:r>
         <w:t>run</w:t>
       </w:r>
-      <w:bookmarkEnd w:id="8"/>
+      <w:bookmarkEnd w:id="7"/>
     </w:p>
     <w:p>
       <w:r>
@@ -3537,13 +3539,7 @@
         <w:t xml:space="preserve"> </w:t>
       </w:r>
       <w:r>
-        <w:t xml:space="preserve">(values are ANCHOR, HEART, and </w:t>
-      </w:r>
-      <w:r>
-        <w:t>ANCHOR</w:t>
-      </w:r>
-      <w:r>
-        <w:t xml:space="preserve"> same as in the console window):</w:t>
+        <w:t>(values are ANCHOR, HEART, and ANCHOR same as in the console window):</w:t>
       </w:r>
     </w:p>
     <w:p>
@@ -3608,14 +3604,14 @@
       <w:pPr>
         <w:pStyle w:val="Heading3"/>
       </w:pPr>
-      <w:bookmarkStart w:id="9" w:name="_Toc463452844"/>
+      <w:bookmarkStart w:id="8" w:name="_Toc463452844"/>
       <w:r>
         <w:t xml:space="preserve">Third </w:t>
       </w:r>
       <w:r>
         <w:t>run</w:t>
       </w:r>
-      <w:bookmarkEnd w:id="9"/>
+      <w:bookmarkEnd w:id="8"/>
     </w:p>
     <w:p>
       <w:r>
@@ -3734,19 +3730,7 @@
         <w:t xml:space="preserve"> </w:t>
       </w:r>
       <w:r>
-        <w:t xml:space="preserve">(values are HEART, HEART, </w:t>
-      </w:r>
-      <w:r>
-        <w:t xml:space="preserve">and </w:t>
-      </w:r>
-      <w:r>
-        <w:t>CROWN</w:t>
-      </w:r>
-      <w:r>
-        <w:t xml:space="preserve"> </w:t>
-      </w:r>
-      <w:r>
-        <w:t>same as in the console window):</w:t>
+        <w:t>(values are HEART, HEART, and CROWN same as in the console window):</w:t>
       </w:r>
     </w:p>
     <w:p>
@@ -3862,7 +3846,21 @@
         <w:t xml:space="preserve"> and with the static review corroborating this conclusion, I think we can say hypothesis 3 is proven.</w:t>
       </w:r>
     </w:p>
-    <w:p/>
+    <w:p>
+      <w:pPr>
+        <w:pStyle w:val="Heading2"/>
+      </w:pPr>
+      <w:r>
+        <w:t>Summary of testing results</w:t>
+      </w:r>
+    </w:p>
+    <w:p>
+      <w:r>
+        <w:t xml:space="preserve">The variable value of Dice was infected when </w:t>
+      </w:r>
+      <w:bookmarkStart w:id="9" w:name="_GoBack"/>
+      <w:bookmarkEnd w:id="9"/>
+    </w:p>
     <w:p>
       <w:pPr>
         <w:rPr>
@@ -3891,6 +3889,7 @@
       <w:r>
         <w:t xml:space="preserve">The cause of the bug is that the result of </w:t>
       </w:r>
+      <w:proofErr w:type="spellStart"/>
       <w:r>
         <w:rPr>
           <w:b/>
@@ -3901,6 +3900,7 @@
       <w:r>
         <w:t>’s</w:t>
       </w:r>
+      <w:proofErr w:type="spellEnd"/>
       <w:r>
         <w:rPr>
           <w:color w:val="00B0F0"/>
@@ -3976,6 +3976,7 @@
       <w:r>
         <w:t xml:space="preserve"> The solution should then be to save the result of </w:t>
       </w:r>
+      <w:proofErr w:type="spellStart"/>
       <w:r>
         <w:rPr>
           <w:b/>
@@ -3984,7 +3985,11 @@
         <w:t>DiceValue</w:t>
       </w:r>
       <w:r>
-        <w:t xml:space="preserve">’s </w:t>
+        <w:t>’s</w:t>
+      </w:r>
+      <w:proofErr w:type="spellEnd"/>
+      <w:r>
+        <w:t xml:space="preserve"> </w:t>
       </w:r>
       <w:proofErr w:type="spellStart"/>
       <w:r>
@@ -5973,7 +5978,7 @@
 </file>
 
 <file path=customXml/itemProps1.xml><?xml version="1.0" encoding="utf-8"?>
-<ds:datastoreItem xmlns:ds="http://schemas.openxmlformats.org/officeDocument/2006/customXml" ds:itemID="{9D1030E6-7C3F-433E-814E-1A49135A4B02}">
+<ds:datastoreItem xmlns:ds="http://schemas.openxmlformats.org/officeDocument/2006/customXml" ds:itemID="{3AF93D7D-3019-4174-A1E9-A490DFE43E2C}">
   <ds:schemaRefs>
     <ds:schemaRef ds:uri="http://schemas.openxmlformats.org/officeDocument/2006/bibliography"/>
   </ds:schemaRefs>

</xml_diff>